<commit_message>
#3-GIT FLOW / Update du document
</commit_message>
<xml_diff>
--- a/RESSOURCES-PERSO/gestion-de-branche-avec-flow.docx
+++ b/RESSOURCES-PERSO/gestion-de-branche-avec-flow.docx
@@ -1,6 +1,6 @@
 
 <file path=word/document.xml><?xml version="1.0" encoding="utf-8"?>
-<w:document xmlns:wpc="http://schemas.microsoft.com/office/word/2010/wordprocessingCanvas" xmlns:cx="http://schemas.microsoft.com/office/drawing/2014/chartex" xmlns:cx1="http://schemas.microsoft.com/office/drawing/2015/9/8/chartex" xmlns:cx2="http://schemas.microsoft.com/office/drawing/2015/10/21/chartex" xmlns:cx3="http://schemas.microsoft.com/office/drawing/2016/5/9/chartex" xmlns:cx4="http://schemas.microsoft.com/office/drawing/2016/5/10/chartex" xmlns:cx5="http://schemas.microsoft.com/office/drawing/2016/5/11/chartex" xmlns:cx6="http://schemas.microsoft.com/office/drawing/2016/5/12/chartex" xmlns:cx7="http://schemas.microsoft.com/office/drawing/2016/5/13/chartex" xmlns:cx8="http://schemas.microsoft.com/office/drawing/2016/5/14/chartex" xmlns:mc="http://schemas.openxmlformats.org/markup-compatibility/2006" xmlns:aink="http://schemas.microsoft.com/office/drawing/2016/ink" xmlns:am3d="http://schemas.microsoft.com/office/drawing/2017/model3d" xmlns:o="urn:schemas-microsoft-com:office:office" xmlns:r="http://schemas.openxmlformats.org/officeDocument/2006/relationships" xmlns:m="http://schemas.openxmlformats.org/officeDocument/2006/math" xmlns:v="urn:schemas-microsoft-com:vml" xmlns:wp14="http://schemas.microsoft.com/office/word/2010/wordprocessingDrawing" xmlns:wp="http://schemas.openxmlformats.org/drawingml/2006/wordprocessingDrawing" xmlns:w10="urn:schemas-microsoft-com:office:word" xmlns:w="http://schemas.openxmlformats.org/wordprocessingml/2006/main" xmlns:w14="http://schemas.microsoft.com/office/word/2010/wordml" xmlns:w15="http://schemas.microsoft.com/office/word/2012/wordml" xmlns:w16cid="http://schemas.microsoft.com/office/word/2016/wordml/cid" xmlns:w16se="http://schemas.microsoft.com/office/word/2015/wordml/symex" xmlns:wpg="http://schemas.microsoft.com/office/word/2010/wordprocessingGroup" xmlns:wpi="http://schemas.microsoft.com/office/word/2010/wordprocessingInk" xmlns:wne="http://schemas.microsoft.com/office/word/2006/wordml" xmlns:wps="http://schemas.microsoft.com/office/word/2010/wordprocessingShape" mc:Ignorable="w14 w15 w16se w16cid wp14">
+<w:document xmlns:wpc="http://schemas.microsoft.com/office/word/2010/wordprocessingCanvas" xmlns:cx="http://schemas.microsoft.com/office/drawing/2014/chartex" xmlns:cx1="http://schemas.microsoft.com/office/drawing/2015/9/8/chartex" xmlns:cx2="http://schemas.microsoft.com/office/drawing/2015/10/21/chartex" xmlns:cx3="http://schemas.microsoft.com/office/drawing/2016/5/9/chartex" xmlns:cx4="http://schemas.microsoft.com/office/drawing/2016/5/10/chartex" xmlns:cx5="http://schemas.microsoft.com/office/drawing/2016/5/11/chartex" xmlns:cx6="http://schemas.microsoft.com/office/drawing/2016/5/12/chartex" xmlns:cx7="http://schemas.microsoft.com/office/drawing/2016/5/13/chartex" xmlns:cx8="http://schemas.microsoft.com/office/drawing/2016/5/14/chartex" xmlns:mc="http://schemas.openxmlformats.org/markup-compatibility/2006" xmlns:aink="http://schemas.microsoft.com/office/drawing/2016/ink" xmlns:am3d="http://schemas.microsoft.com/office/drawing/2017/model3d" xmlns:o="urn:schemas-microsoft-com:office:office" xmlns:r="http://schemas.openxmlformats.org/officeDocument/2006/relationships" xmlns:m="http://schemas.openxmlformats.org/officeDocument/2006/math" xmlns:v="urn:schemas-microsoft-com:vml" xmlns:wp14="http://schemas.microsoft.com/office/word/2010/wordprocessingDrawing" xmlns:wp="http://schemas.openxmlformats.org/drawingml/2006/wordprocessingDrawing" xmlns:w10="urn:schemas-microsoft-com:office:word" xmlns:w="http://schemas.openxmlformats.org/wordprocessingml/2006/main" xmlns:w14="http://schemas.microsoft.com/office/word/2010/wordml" xmlns:w15="http://schemas.microsoft.com/office/word/2012/wordml" xmlns:w16cex="http://schemas.microsoft.com/office/word/2018/wordml/cex" xmlns:w16cid="http://schemas.microsoft.com/office/word/2016/wordml/cid" xmlns:w16="http://schemas.microsoft.com/office/word/2018/wordml" xmlns:w16se="http://schemas.microsoft.com/office/word/2015/wordml/symex" xmlns:wpg="http://schemas.microsoft.com/office/word/2010/wordprocessingGroup" xmlns:wpi="http://schemas.microsoft.com/office/word/2010/wordprocessingInk" xmlns:wne="http://schemas.microsoft.com/office/word/2006/wordml" xmlns:wps="http://schemas.microsoft.com/office/word/2010/wordprocessingShape" mc:Ignorable="w14 w15 w16se w16cid w16 w16cex wp14">
   <w:body>
     <w:p>
       <w:r>
@@ -11,16 +11,16 @@
         <mc:AlternateContent>
           <mc:Choice Requires="wps">
             <w:drawing>
-              <wp:anchor distT="0" distB="0" distL="114300" distR="114300" simplePos="0" relativeHeight="251660288" behindDoc="1" locked="0" layoutInCell="1" allowOverlap="1" wp14:anchorId="1F225A27" wp14:editId="560612AD">
+              <wp:anchor distT="0" distB="0" distL="114300" distR="114300" simplePos="0" relativeHeight="251660288" behindDoc="1" locked="0" layoutInCell="1" allowOverlap="1" wp14:anchorId="764F4022" wp14:editId="4E850AB2">
                 <wp:simplePos x="0" y="0"/>
                 <wp:positionH relativeFrom="column">
-                  <wp:posOffset>-202474</wp:posOffset>
+                  <wp:posOffset>-198120</wp:posOffset>
                 </wp:positionH>
                 <wp:positionV relativeFrom="page">
-                  <wp:posOffset>938150</wp:posOffset>
+                  <wp:posOffset>937260</wp:posOffset>
                 </wp:positionV>
-                <wp:extent cx="3938905" cy="8657111"/>
-                <wp:effectExtent l="0" t="0" r="4445" b="0"/>
+                <wp:extent cx="5052060" cy="8657111"/>
+                <wp:effectExtent l="0" t="0" r="0" b="0"/>
                 <wp:wrapNone/>
                 <wp:docPr id="3" name="Rectangle 3" descr="rectangle blanc pour le texte sur la couverture"/>
                 <wp:cNvGraphicFramePr/>
@@ -31,7 +31,7 @@
                       <wps:spPr>
                         <a:xfrm>
                           <a:off x="0" y="0"/>
-                          <a:ext cx="3938905" cy="8657111"/>
+                          <a:ext cx="5052060" cy="8657111"/>
                         </a:xfrm>
                         <a:prstGeom prst="rect">
                           <a:avLst/>
@@ -79,7 +79,7 @@
           </mc:Choice>
           <mc:Fallback>
             <w:pict>
-              <v:rect w14:anchorId="779BD2E9" id="Rectangle 3" o:spid="_x0000_s1026" alt="rectangle blanc pour le texte sur la couverture" style="position:absolute;margin-left:-15.95pt;margin-top:73.85pt;width:310.15pt;height:681.65pt;z-index:-251656192;visibility:visible;mso-wrap-style:square;mso-width-percent:0;mso-height-percent:0;mso-wrap-distance-left:9pt;mso-wrap-distance-top:0;mso-wrap-distance-right:9pt;mso-wrap-distance-bottom:0;mso-position-horizontal:absolute;mso-position-horizontal-relative:text;mso-position-vertical:absolute;mso-position-vertical-relative:page;mso-width-percent:0;mso-height-percent:0;mso-width-relative:margin;mso-height-relative:margin;v-text-anchor:middle" o:gfxdata="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" fillcolor="white [3212]" stroked="f" strokeweight="2pt">
+              <v:rect w14:anchorId="1775EF18" id="Rectangle 3" o:spid="_x0000_s1026" alt="rectangle blanc pour le texte sur la couverture" style="position:absolute;margin-left:-15.6pt;margin-top:73.8pt;width:397.8pt;height:681.65pt;z-index:-251656192;visibility:visible;mso-wrap-style:square;mso-width-percent:0;mso-height-percent:0;mso-wrap-distance-left:9pt;mso-wrap-distance-top:0;mso-wrap-distance-right:9pt;mso-wrap-distance-bottom:0;mso-position-horizontal:absolute;mso-position-horizontal-relative:text;mso-position-vertical:absolute;mso-position-vertical-relative:page;mso-width-percent:0;mso-height-percent:0;mso-width-relative:margin;mso-height-relative:margin;v-text-anchor:middle" o:gfxdata="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" fillcolor="white [3212]" stroked="f" strokeweight="2pt">
                 <w10:wrap anchory="page"/>
               </v:rect>
             </w:pict>
@@ -92,7 +92,7 @@
           <w:lang w:val="en-US" w:eastAsia="zh-CN"/>
         </w:rPr>
         <w:drawing>
-          <wp:anchor distT="0" distB="0" distL="114300" distR="114300" simplePos="0" relativeHeight="251658240" behindDoc="1" locked="0" layoutInCell="1" allowOverlap="1" wp14:anchorId="147AB9FC" wp14:editId="433DA222">
+          <wp:anchor distT="0" distB="0" distL="114300" distR="114300" simplePos="0" relativeHeight="251658240" behindDoc="1" locked="0" layoutInCell="1" allowOverlap="1" wp14:anchorId="42B9168F" wp14:editId="51A34DCE">
             <wp:simplePos x="0" y="0"/>
             <wp:positionH relativeFrom="column">
               <wp:posOffset>-746975</wp:posOffset>
@@ -167,15 +167,15 @@
         <w:tblLook w:val="0000" w:firstRow="0" w:lastRow="0" w:firstColumn="0" w:lastColumn="0" w:noHBand="0" w:noVBand="0"/>
       </w:tblPr>
       <w:tblGrid>
-        <w:gridCol w:w="5580"/>
+        <w:gridCol w:w="7332"/>
       </w:tblGrid>
       <w:tr>
         <w:trPr>
-          <w:trHeight w:val="1894"/>
+          <w:trHeight w:val="1924"/>
         </w:trPr>
         <w:tc>
           <w:tcPr>
-            <w:tcW w:w="5580" w:type="dxa"/>
+            <w:tcW w:w="5964" w:type="dxa"/>
             <w:tcBorders>
               <w:top w:val="nil"/>
               <w:left w:val="nil"/>
@@ -192,8 +192,8 @@
               <mc:AlternateContent>
                 <mc:Choice Requires="wps">
                   <w:drawing>
-                    <wp:inline distT="0" distB="0" distL="0" distR="0" wp14:anchorId="2E81C4ED" wp14:editId="4FDDB1DC">
-                      <wp:extent cx="3528695" cy="1669473"/>
+                    <wp:inline distT="0" distB="0" distL="0" distR="0" wp14:anchorId="00ECBA39" wp14:editId="46555A4A">
+                      <wp:extent cx="4655820" cy="1669473"/>
                       <wp:effectExtent l="0" t="0" r="0" b="6985"/>
                       <wp:docPr id="8" name="Zone de texte 8"/>
                       <wp:cNvGraphicFramePr/>
@@ -204,7 +204,7 @@
                             <wps:spPr>
                               <a:xfrm>
                                 <a:off x="0" y="0"/>
-                                <a:ext cx="3528695" cy="1669473"/>
+                                <a:ext cx="4655820" cy="1669473"/>
                               </a:xfrm>
                               <a:prstGeom prst="rect">
                                 <a:avLst/>
@@ -219,12 +219,34 @@
                                 <w:p>
                                   <w:pPr>
                                     <w:pStyle w:val="Titre"/>
+                                    <w:rPr>
+                                      <w:sz w:val="68"/>
+                                      <w:szCs w:val="68"/>
+                                    </w:rPr>
                                   </w:pPr>
                                   <w:r>
                                     <w:rPr>
+                                      <w:sz w:val="68"/>
+                                      <w:szCs w:val="68"/>
                                       <w:lang w:bidi="fr-FR"/>
                                     </w:rPr>
-                                    <w:t>Gestion de branche avec flow</w:t>
+                                    <w:t>Gestion de branche</w:t>
+                                  </w:r>
+                                  <w:r>
+                                    <w:rPr>
+                                      <w:sz w:val="68"/>
+                                      <w:szCs w:val="68"/>
+                                      <w:lang w:bidi="fr-FR"/>
+                                    </w:rPr>
+                                    <w:t>s</w:t>
+                                  </w:r>
+                                  <w:r>
+                                    <w:rPr>
+                                      <w:sz w:val="68"/>
+                                      <w:szCs w:val="68"/>
+                                      <w:lang w:bidi="fr-FR"/>
+                                    </w:rPr>
+                                    <w:t xml:space="preserve"> avec flow</w:t>
                                   </w:r>
                                 </w:p>
                               </w:txbxContent>
@@ -243,22 +265,44 @@
                 </mc:Choice>
                 <mc:Fallback>
                   <w:pict>
-                    <v:shapetype w14:anchorId="2E81C4ED" id="_x0000_t202" coordsize="21600,21600" o:spt="202" path="m,l,21600r21600,l21600,xe">
+                    <v:shapetype w14:anchorId="00ECBA39" id="_x0000_t202" coordsize="21600,21600" o:spt="202" path="m,l,21600r21600,l21600,xe">
                       <v:stroke joinstyle="miter"/>
                       <v:path gradientshapeok="t" o:connecttype="rect"/>
                     </v:shapetype>
-                    <v:shape id="Zone de texte 8" o:spid="_x0000_s1026" type="#_x0000_t202" style="width:277.85pt;height:131.45pt;visibility:visible;mso-wrap-style:square;mso-left-percent:-10001;mso-top-percent:-10001;mso-position-horizontal:absolute;mso-position-horizontal-relative:char;mso-position-vertical:absolute;mso-position-vertical-relative:line;mso-left-percent:-10001;mso-top-percent:-10001;v-text-anchor:top" o:gfxdata="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" filled="f" stroked="f" strokeweight=".5pt">
+                    <v:shape id="Zone de texte 8" o:spid="_x0000_s1026" type="#_x0000_t202" style="width:366.6pt;height:131.45pt;visibility:visible;mso-wrap-style:square;mso-left-percent:-10001;mso-top-percent:-10001;mso-position-horizontal:absolute;mso-position-horizontal-relative:char;mso-position-vertical:absolute;mso-position-vertical-relative:line;mso-left-percent:-10001;mso-top-percent:-10001;v-text-anchor:top" o:gfxdata="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" filled="f" stroked="f" strokeweight=".5pt">
                       <v:textbox>
                         <w:txbxContent>
                           <w:p>
                             <w:pPr>
                               <w:pStyle w:val="Titre"/>
+                              <w:rPr>
+                                <w:sz w:val="68"/>
+                                <w:szCs w:val="68"/>
+                              </w:rPr>
                             </w:pPr>
                             <w:r>
                               <w:rPr>
+                                <w:sz w:val="68"/>
+                                <w:szCs w:val="68"/>
                                 <w:lang w:bidi="fr-FR"/>
                               </w:rPr>
-                              <w:t>Gestion de branche avec flow</w:t>
+                              <w:t>Gestion de branche</w:t>
+                            </w:r>
+                            <w:r>
+                              <w:rPr>
+                                <w:sz w:val="68"/>
+                                <w:szCs w:val="68"/>
+                                <w:lang w:bidi="fr-FR"/>
+                              </w:rPr>
+                              <w:t>s</w:t>
+                            </w:r>
+                            <w:r>
+                              <w:rPr>
+                                <w:sz w:val="68"/>
+                                <w:szCs w:val="68"/>
+                                <w:lang w:bidi="fr-FR"/>
+                              </w:rPr>
+                              <w:t xml:space="preserve"> avec flow</w:t>
                             </w:r>
                           </w:p>
                         </w:txbxContent>
@@ -279,9 +323,9 @@
               <mc:AlternateContent>
                 <mc:Choice Requires="wps">
                   <w:drawing>
-                    <wp:inline distT="0" distB="0" distL="0" distR="0" wp14:anchorId="325EECF4" wp14:editId="7EB51CE3">
-                      <wp:extent cx="1390918" cy="0"/>
-                      <wp:effectExtent l="0" t="19050" r="19050" b="19050"/>
+                    <wp:inline distT="0" distB="0" distL="0" distR="0" wp14:anchorId="5B46EE3E" wp14:editId="735D91DF">
+                      <wp:extent cx="4457700" cy="11430"/>
+                      <wp:effectExtent l="19050" t="19050" r="19050" b="26670"/>
                       <wp:docPr id="5" name="Connecteur droit 5" descr="séparateur de texte"/>
                       <wp:cNvGraphicFramePr/>
                       <a:graphic xmlns:a="http://schemas.openxmlformats.org/drawingml/2006/main">
@@ -291,7 +335,7 @@
                             <wps:spPr>
                               <a:xfrm>
                                 <a:off x="0" y="0"/>
-                                <a:ext cx="1390918" cy="0"/>
+                                <a:ext cx="4457700" cy="11430"/>
                               </a:xfrm>
                               <a:prstGeom prst="line">
                                 <a:avLst/>
@@ -325,7 +369,7 @@
                 </mc:Choice>
                 <mc:Fallback>
                   <w:pict>
-                    <v:line w14:anchorId="53310B73" id="Connecteur droit 5" o:spid="_x0000_s1026" alt="séparateur de texte" style="visibility:visible;mso-wrap-style:square;mso-left-percent:-10001;mso-top-percent:-10001;mso-position-horizontal:absolute;mso-position-horizontal-relative:char;mso-position-vertical:absolute;mso-position-vertical-relative:line;mso-left-percent:-10001;mso-top-percent:-10001" from="0,0" to="109.5pt,0" o:gfxdata="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" strokecolor="#082a75 [3215]" strokeweight="3pt">
+                    <v:line w14:anchorId="7EA1B925" id="Connecteur droit 5" o:spid="_x0000_s1026" alt="séparateur de texte" style="visibility:visible;mso-wrap-style:square;mso-left-percent:-10001;mso-top-percent:-10001;mso-position-horizontal:absolute;mso-position-horizontal-relative:char;mso-position-vertical:absolute;mso-position-vertical-relative:line;mso-left-percent:-10001;mso-top-percent:-10001" from="0,0" to="351pt,.9pt" o:gfxdata="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" strokecolor="#082a75 [3215]" strokeweight="3pt">
                       <w10:anchorlock/>
                     </v:line>
                   </w:pict>
@@ -337,11 +381,11 @@
       </w:tr>
       <w:tr>
         <w:trPr>
-          <w:trHeight w:val="7305"/>
+          <w:trHeight w:val="7421"/>
         </w:trPr>
         <w:tc>
           <w:tcPr>
-            <w:tcW w:w="5580" w:type="dxa"/>
+            <w:tcW w:w="5964" w:type="dxa"/>
             <w:tcBorders>
               <w:top w:val="nil"/>
               <w:left w:val="nil"/>
@@ -360,11 +404,11 @@
       </w:tr>
       <w:tr>
         <w:trPr>
-          <w:trHeight w:val="2438"/>
+          <w:trHeight w:val="2476"/>
         </w:trPr>
         <w:tc>
           <w:tcPr>
-            <w:tcW w:w="5580" w:type="dxa"/>
+            <w:tcW w:w="5964" w:type="dxa"/>
             <w:tcBorders>
               <w:top w:val="nil"/>
               <w:left w:val="nil"/>
@@ -445,7 +489,7 @@
               <mc:AlternateContent>
                 <mc:Choice Requires="wps">
                   <w:drawing>
-                    <wp:inline distT="0" distB="0" distL="0" distR="0" wp14:anchorId="05221EEA" wp14:editId="0908A099">
+                    <wp:inline distT="0" distB="0" distL="0" distR="0" wp14:anchorId="56871C1D" wp14:editId="184E57C9">
                       <wp:extent cx="1493949" cy="0"/>
                       <wp:effectExtent l="0" t="19050" r="30480" b="19050"/>
                       <wp:docPr id="6" name="Connecteur droit 6" descr="séparateur de texte"/>
@@ -558,6 +602,9 @@
                 <w:r>
                   <w:t>Jonathan Jeanniard</w:t>
                 </w:r>
+                <w:r>
+                  <w:t xml:space="preserve"> &amp; Aurélien BOUDIER</w:t>
+                </w:r>
               </w:sdtContent>
             </w:sdt>
           </w:p>
@@ -585,7 +632,7 @@
         <mc:AlternateContent>
           <mc:Choice Requires="wps">
             <w:drawing>
-              <wp:anchor distT="0" distB="0" distL="114300" distR="114300" simplePos="0" relativeHeight="251659264" behindDoc="1" locked="0" layoutInCell="1" allowOverlap="1" wp14:anchorId="69641541" wp14:editId="4C5C54D3">
+              <wp:anchor distT="0" distB="0" distL="114300" distR="114300" simplePos="0" relativeHeight="251659264" behindDoc="1" locked="0" layoutInCell="1" allowOverlap="1" wp14:anchorId="108A65EE" wp14:editId="28751FDF">
                 <wp:simplePos x="0" y="0"/>
                 <wp:positionH relativeFrom="column">
                   <wp:posOffset>-745490</wp:posOffset>
@@ -680,18 +727,134 @@
           <w:sz w:val="22"/>
         </w:rPr>
         <w:lastRenderedPageBreak/>
-        <w:t>Récupération du dépôt</w:t>
+        <w:t>A quoi sert git flow ?</w:t>
       </w:r>
     </w:p>
     <w:p>
       <w:pPr>
         <w:rPr>
-          <w:sz w:val="22"/>
-        </w:rPr>
-      </w:pPr>
+          <w:b w:val="0"/>
+          <w:bCs/>
+          <w:color w:val="auto"/>
+          <w:sz w:val="22"/>
+        </w:rPr>
+      </w:pPr>
+      <w:r>
+        <w:rPr>
+          <w:b w:val="0"/>
+          <w:bCs/>
+          <w:color w:val="auto"/>
+          <w:sz w:val="22"/>
+        </w:rPr>
+        <w:t xml:space="preserve">Git Flow est une méthode, une architecture Git permettant de séparer au maximum le travail et de toucher le moins possible à la branche Master. Cette méthode représente donc une architecture en branches. Pour commencer, on aura la branche Master au moment de l’initial commit. Ensuite, on va créer une branche </w:t>
+      </w:r>
+      <w:proofErr w:type="spellStart"/>
+      <w:r>
+        <w:rPr>
+          <w:b w:val="0"/>
+          <w:bCs/>
+          <w:color w:val="auto"/>
+          <w:sz w:val="22"/>
+        </w:rPr>
+        <w:t>d</w:t>
+      </w:r>
+      <w:r>
+        <w:rPr>
+          <w:b w:val="0"/>
+          <w:bCs/>
+          <w:color w:val="auto"/>
+          <w:sz w:val="22"/>
+        </w:rPr>
+        <w:t>evelop</w:t>
+      </w:r>
+      <w:proofErr w:type="spellEnd"/>
+      <w:r>
+        <w:rPr>
+          <w:b w:val="0"/>
+          <w:bCs/>
+          <w:color w:val="auto"/>
+          <w:sz w:val="22"/>
+        </w:rPr>
+        <w:t xml:space="preserve">, qui sera la branche principale. C’est par ici que vont passer tous les </w:t>
+      </w:r>
+      <w:proofErr w:type="spellStart"/>
+      <w:r>
+        <w:rPr>
+          <w:b w:val="0"/>
+          <w:bCs/>
+          <w:color w:val="auto"/>
+          <w:sz w:val="22"/>
+        </w:rPr>
+        <w:t>commits</w:t>
+      </w:r>
+      <w:proofErr w:type="spellEnd"/>
+      <w:r>
+        <w:rPr>
+          <w:b w:val="0"/>
+          <w:bCs/>
+          <w:color w:val="auto"/>
+          <w:sz w:val="22"/>
+        </w:rPr>
+        <w:t xml:space="preserve">. La branche master ne récupèrera le code de la branche </w:t>
+      </w:r>
+      <w:proofErr w:type="spellStart"/>
+      <w:r>
+        <w:rPr>
+          <w:b w:val="0"/>
+          <w:bCs/>
+          <w:color w:val="auto"/>
+          <w:sz w:val="22"/>
+        </w:rPr>
+        <w:t>develop</w:t>
+      </w:r>
+      <w:proofErr w:type="spellEnd"/>
+      <w:r>
+        <w:rPr>
+          <w:b w:val="0"/>
+          <w:bCs/>
+          <w:color w:val="auto"/>
+          <w:sz w:val="22"/>
+        </w:rPr>
+        <w:t xml:space="preserve"> qu’au moment d’une release, et à ce moment elle sera tag afin de différencier une version.</w:t>
+      </w:r>
     </w:p>
     <w:p>
       <w:pPr>
+        <w:rPr>
+          <w:b w:val="0"/>
+          <w:bCs/>
+          <w:color w:val="auto"/>
+          <w:sz w:val="22"/>
+        </w:rPr>
+      </w:pPr>
+    </w:p>
+    <w:p>
+      <w:pPr>
+        <w:pStyle w:val="Paragraphedeliste"/>
+        <w:numPr>
+          <w:ilvl w:val="0"/>
+          <w:numId w:val="1"/>
+        </w:numPr>
+        <w:rPr>
+          <w:sz w:val="22"/>
+        </w:rPr>
+      </w:pPr>
+      <w:r>
+        <w:rPr>
+          <w:sz w:val="22"/>
+        </w:rPr>
+        <w:t>Récupération du dépôt</w:t>
+      </w:r>
+    </w:p>
+    <w:p>
+      <w:pPr>
+        <w:rPr>
+          <w:sz w:val="22"/>
+        </w:rPr>
+      </w:pPr>
+    </w:p>
+    <w:p>
+      <w:pPr>
         <w:spacing w:after="200"/>
         <w:rPr>
           <w:b w:val="0"/>
@@ -707,7 +870,25 @@
           <w:color w:val="auto"/>
           <w:sz w:val="22"/>
         </w:rPr>
-        <w:t>Dans un premier temps récupérer un dépôt quel qu'il soit avec git clone.</w:t>
+        <w:t xml:space="preserve">Dans un premier temps </w:t>
+      </w:r>
+      <w:r>
+        <w:rPr>
+          <w:b w:val="0"/>
+          <w:bCs/>
+          <w:color w:val="auto"/>
+          <w:sz w:val="22"/>
+        </w:rPr>
+        <w:t xml:space="preserve">il faut </w:t>
+      </w:r>
+      <w:r>
+        <w:rPr>
+          <w:b w:val="0"/>
+          <w:bCs/>
+          <w:color w:val="auto"/>
+          <w:sz w:val="22"/>
+        </w:rPr>
+        <w:t>récupérer un dépôt quel qu'il soit avec git clone.</w:t>
       </w:r>
     </w:p>
     <w:p>
@@ -719,9 +900,9 @@
           <w:sz w:val="22"/>
         </w:rPr>
         <w:drawing>
-          <wp:inline distT="0" distB="0" distL="0" distR="0" wp14:anchorId="1D73A4BD" wp14:editId="7883A90B">
-            <wp:extent cx="6371590" cy="1492885"/>
-            <wp:effectExtent l="19050" t="19050" r="10160" b="12065"/>
+          <wp:inline distT="0" distB="0" distL="0" distR="0" wp14:anchorId="305481A2" wp14:editId="4FCAC380">
+            <wp:extent cx="6371590" cy="1229995"/>
+            <wp:effectExtent l="19050" t="19050" r="10160" b="27305"/>
             <wp:docPr id="16" name="Image 16"/>
             <wp:cNvGraphicFramePr>
               <a:graphicFrameLocks xmlns:a="http://schemas.openxmlformats.org/drawingml/2006/main" noChangeAspect="1"/>
@@ -733,25 +914,48 @@
                     <pic:cNvPr id="1" name=""/>
                     <pic:cNvPicPr/>
                   </pic:nvPicPr>
-                  <pic:blipFill>
+                  <pic:blipFill rotWithShape="1">
                     <a:blip r:embed="rId10"/>
-                    <a:stretch>
-                      <a:fillRect/>
-                    </a:stretch>
+                    <a:srcRect t="17610"/>
+                    <a:stretch/>
                   </pic:blipFill>
-                  <pic:spPr>
+                  <pic:spPr bwMode="auto">
                     <a:xfrm>
                       <a:off x="0" y="0"/>
-                      <a:ext cx="6371590" cy="1492885"/>
+                      <a:ext cx="6371590" cy="1229995"/>
                     </a:xfrm>
                     <a:prstGeom prst="rect">
                       <a:avLst/>
                     </a:prstGeom>
-                    <a:ln>
+                    <a:ln w="9525" cap="flat" cmpd="sng" algn="ctr">
                       <a:solidFill>
-                        <a:schemeClr val="tx1"/>
+                        <a:srgbClr val="0F0D29"/>
                       </a:solidFill>
+                      <a:prstDash val="solid"/>
+                      <a:round/>
+                      <a:headEnd type="none" w="med" len="med"/>
+                      <a:tailEnd type="none" w="med" len="med"/>
+                      <a:extLst>
+                        <a:ext uri="{C807C97D-BFC1-408E-A445-0C87EB9F89A2}">
+                          <ask:lineSketchStyleProps xmlns:ask="http://schemas.microsoft.com/office/drawing/2018/sketchyshapes" sd="0">
+                            <a:custGeom>
+                              <a:avLst/>
+                              <a:gdLst/>
+                              <a:ahLst/>
+                              <a:cxnLst/>
+                              <a:rect l="0" t="0" r="0" b="0"/>
+                              <a:pathLst/>
+                            </a:custGeom>
+                            <ask:type/>
+                          </ask:lineSketchStyleProps>
+                        </a:ext>
+                      </a:extLst>
                     </a:ln>
+                    <a:extLst>
+                      <a:ext uri="{53640926-AAD7-44D8-BBD7-CCE9431645EC}">
+                        <a14:shadowObscured xmlns:a14="http://schemas.microsoft.com/office/drawing/2010/main"/>
+                      </a:ext>
+                    </a:extLst>
                   </pic:spPr>
                 </pic:pic>
               </a:graphicData>
@@ -802,34 +1006,16 @@
           <w:color w:val="auto"/>
           <w:sz w:val="22"/>
         </w:rPr>
-        <w:t>Ouvrer une invite de commande</w:t>
-      </w:r>
-      <w:r>
-        <w:rPr>
-          <w:b w:val="0"/>
-          <w:bCs/>
-          <w:color w:val="auto"/>
-          <w:sz w:val="22"/>
-        </w:rPr>
-        <w:t>(cmd)</w:t>
-      </w:r>
-      <w:r>
-        <w:rPr>
-          <w:b w:val="0"/>
-          <w:bCs/>
-          <w:color w:val="auto"/>
-          <w:sz w:val="22"/>
-        </w:rPr>
-        <w:t>,</w:t>
-      </w:r>
-      <w:r>
-        <w:rPr>
-          <w:b w:val="0"/>
-          <w:bCs/>
-          <w:color w:val="auto"/>
-          <w:sz w:val="22"/>
-        </w:rPr>
-        <w:t xml:space="preserve"> pour Windows</w:t>
+        <w:t>Ouvre</w:t>
+      </w:r>
+      <w:r>
+        <w:rPr>
+          <w:b w:val="0"/>
+          <w:bCs/>
+          <w:color w:val="auto"/>
+          <w:sz w:val="22"/>
+        </w:rPr>
+        <w:t>z</w:t>
       </w:r>
       <w:r>
         <w:rPr>
@@ -847,52 +1033,115 @@
           <w:color w:val="auto"/>
           <w:sz w:val="22"/>
         </w:rPr>
-        <w:t xml:space="preserve">et la </w:t>
-      </w:r>
-      <w:r>
-        <w:rPr>
-          <w:b w:val="0"/>
-          <w:bCs/>
-          <w:color w:val="auto"/>
-          <w:sz w:val="22"/>
-        </w:rPr>
-        <w:t>console (</w:t>
-      </w:r>
-      <w:r>
-        <w:rPr>
-          <w:b w:val="0"/>
-          <w:bCs/>
-          <w:color w:val="auto"/>
-          <w:sz w:val="22"/>
-        </w:rPr>
-        <w:t>Terminal)</w:t>
-      </w:r>
-      <w:r>
-        <w:rPr>
-          <w:b w:val="0"/>
-          <w:bCs/>
-          <w:color w:val="auto"/>
-          <w:sz w:val="22"/>
-        </w:rPr>
-        <w:t>,</w:t>
-      </w:r>
-      <w:r>
-        <w:rPr>
-          <w:b w:val="0"/>
-          <w:bCs/>
-          <w:color w:val="auto"/>
-          <w:sz w:val="22"/>
-        </w:rPr>
-        <w:t xml:space="preserve"> pour Linux. </w:t>
-      </w:r>
-      <w:r>
-        <w:rPr>
-          <w:b w:val="0"/>
-          <w:bCs/>
-          <w:color w:val="auto"/>
-          <w:sz w:val="22"/>
-        </w:rPr>
-        <w:t xml:space="preserve">Navigué jusqu'au répertoire où </w:t>
+        <w:t>l’</w:t>
+      </w:r>
+      <w:r>
+        <w:rPr>
+          <w:b w:val="0"/>
+          <w:bCs/>
+          <w:color w:val="auto"/>
+          <w:sz w:val="22"/>
+        </w:rPr>
+        <w:t>invite de commande</w:t>
+      </w:r>
+      <w:r>
+        <w:rPr>
+          <w:b w:val="0"/>
+          <w:bCs/>
+          <w:color w:val="auto"/>
+          <w:sz w:val="22"/>
+        </w:rPr>
+        <w:t xml:space="preserve"> Windows</w:t>
+      </w:r>
+      <w:r>
+        <w:rPr>
+          <w:b w:val="0"/>
+          <w:bCs/>
+          <w:color w:val="auto"/>
+          <w:sz w:val="22"/>
+        </w:rPr>
+        <w:t xml:space="preserve"> </w:t>
+      </w:r>
+      <w:r>
+        <w:rPr>
+          <w:b w:val="0"/>
+          <w:bCs/>
+          <w:color w:val="auto"/>
+          <w:sz w:val="22"/>
+        </w:rPr>
+        <w:t>(cmd) ou</w:t>
+      </w:r>
+      <w:r>
+        <w:rPr>
+          <w:b w:val="0"/>
+          <w:bCs/>
+          <w:color w:val="auto"/>
+          <w:sz w:val="22"/>
+        </w:rPr>
+        <w:t xml:space="preserve"> </w:t>
+      </w:r>
+      <w:r>
+        <w:rPr>
+          <w:b w:val="0"/>
+          <w:bCs/>
+          <w:color w:val="auto"/>
+          <w:sz w:val="22"/>
+        </w:rPr>
+        <w:t>un</w:t>
+      </w:r>
+      <w:r>
+        <w:rPr>
+          <w:b w:val="0"/>
+          <w:bCs/>
+          <w:color w:val="auto"/>
+          <w:sz w:val="22"/>
+        </w:rPr>
+        <w:t xml:space="preserve"> </w:t>
+      </w:r>
+      <w:r>
+        <w:rPr>
+          <w:b w:val="0"/>
+          <w:bCs/>
+          <w:color w:val="auto"/>
+          <w:sz w:val="22"/>
+        </w:rPr>
+        <w:t>terminal</w:t>
+      </w:r>
+      <w:r>
+        <w:rPr>
+          <w:b w:val="0"/>
+          <w:bCs/>
+          <w:color w:val="auto"/>
+          <w:sz w:val="22"/>
+        </w:rPr>
+        <w:t xml:space="preserve"> Linux. </w:t>
+      </w:r>
+      <w:r>
+        <w:rPr>
+          <w:b w:val="0"/>
+          <w:bCs/>
+          <w:color w:val="auto"/>
+          <w:sz w:val="22"/>
+        </w:rPr>
+        <w:t>Navigu</w:t>
+      </w:r>
+      <w:r>
+        <w:rPr>
+          <w:b w:val="0"/>
+          <w:bCs/>
+          <w:color w:val="auto"/>
+          <w:sz w:val="22"/>
+        </w:rPr>
+        <w:t>ez</w:t>
+      </w:r>
+      <w:r>
+        <w:rPr>
+          <w:b w:val="0"/>
+          <w:bCs/>
+          <w:color w:val="auto"/>
+          <w:sz w:val="22"/>
+        </w:rPr>
+        <w:t xml:space="preserve"> jusqu'au répertoire où </w:t>
       </w:r>
       <w:r>
         <w:rPr>
@@ -928,7 +1177,25 @@
           <w:color w:val="auto"/>
           <w:sz w:val="22"/>
         </w:rPr>
-        <w:t xml:space="preserve"> le dépôt cloner avec la command</w:t>
+        <w:t xml:space="preserve"> le dépôt </w:t>
+      </w:r>
+      <w:r>
+        <w:rPr>
+          <w:b w:val="0"/>
+          <w:bCs/>
+          <w:color w:val="auto"/>
+          <w:sz w:val="22"/>
+        </w:rPr>
+        <w:t xml:space="preserve">cloné </w:t>
+      </w:r>
+      <w:r>
+        <w:rPr>
+          <w:b w:val="0"/>
+          <w:bCs/>
+          <w:color w:val="auto"/>
+          <w:sz w:val="22"/>
+        </w:rPr>
+        <w:t>avec la command</w:t>
       </w:r>
       <w:r>
         <w:rPr>
@@ -982,9 +1249,9 @@
           <w:noProof/>
         </w:rPr>
         <w:drawing>
-          <wp:inline distT="0" distB="0" distL="0" distR="0" wp14:anchorId="02B514D4" wp14:editId="62490278">
-            <wp:extent cx="6371590" cy="2935605"/>
-            <wp:effectExtent l="0" t="0" r="0" b="0"/>
+          <wp:inline distT="0" distB="0" distL="0" distR="0" wp14:anchorId="0D50D41E" wp14:editId="2D275FAF">
+            <wp:extent cx="6371590" cy="2316480"/>
+            <wp:effectExtent l="0" t="0" r="0" b="7620"/>
             <wp:docPr id="10" name="Image 10"/>
             <wp:cNvGraphicFramePr>
               <a:graphicFrameLocks xmlns:a="http://schemas.openxmlformats.org/drawingml/2006/main" noChangeAspect="1"/>
@@ -996,20 +1263,27 @@
                     <pic:cNvPr id="1" name=""/>
                     <pic:cNvPicPr/>
                   </pic:nvPicPr>
-                  <pic:blipFill>
+                  <pic:blipFill rotWithShape="1">
                     <a:blip r:embed="rId11"/>
-                    <a:stretch>
-                      <a:fillRect/>
-                    </a:stretch>
+                    <a:srcRect b="12139"/>
+                    <a:stretch/>
                   </pic:blipFill>
-                  <pic:spPr>
+                  <pic:spPr bwMode="auto">
                     <a:xfrm>
                       <a:off x="0" y="0"/>
-                      <a:ext cx="6371590" cy="2935605"/>
+                      <a:ext cx="6371590" cy="2316480"/>
                     </a:xfrm>
                     <a:prstGeom prst="rect">
                       <a:avLst/>
                     </a:prstGeom>
+                    <a:ln>
+                      <a:noFill/>
+                    </a:ln>
+                    <a:extLst>
+                      <a:ext uri="{53640926-AAD7-44D8-BBD7-CCE9431645EC}">
+                        <a14:shadowObscured xmlns:a14="http://schemas.microsoft.com/office/drawing/2010/main"/>
+                      </a:ext>
+                    </a:extLst>
                   </pic:spPr>
                 </pic:pic>
               </a:graphicData>
@@ -1032,7 +1306,7 @@
           <w:noProof/>
         </w:rPr>
         <w:drawing>
-          <wp:inline distT="0" distB="0" distL="0" distR="0" wp14:anchorId="71C804CE" wp14:editId="24F8F9F2">
+          <wp:inline distT="0" distB="0" distL="0" distR="0" wp14:anchorId="4A1A1A0C" wp14:editId="66662097">
             <wp:extent cx="6371590" cy="687070"/>
             <wp:effectExtent l="0" t="0" r="0" b="0"/>
             <wp:docPr id="11" name="Image 11"/>
@@ -1077,35 +1351,6 @@
           <w:sz w:val="22"/>
         </w:rPr>
       </w:pPr>
-      <w:r>
-        <w:rPr>
-          <w:b w:val="0"/>
-          <w:bCs/>
-          <w:color w:val="auto"/>
-          <w:sz w:val="22"/>
-        </w:rPr>
-        <w:t>Une fois dans le répertoire du dépôt vérifier, que se trouve le dossier cache de git avec la commande "</w:t>
-      </w:r>
-      <w:proofErr w:type="spellStart"/>
-      <w:r>
-        <w:rPr>
-          <w:b w:val="0"/>
-          <w:bCs/>
-          <w:color w:val="auto"/>
-          <w:sz w:val="22"/>
-        </w:rPr>
-        <w:t>dir</w:t>
-      </w:r>
-      <w:proofErr w:type="spellEnd"/>
-      <w:r>
-        <w:rPr>
-          <w:b w:val="0"/>
-          <w:bCs/>
-          <w:color w:val="auto"/>
-          <w:sz w:val="22"/>
-        </w:rPr>
-        <w:t xml:space="preserve"> /AH /a" pour Windows et pour Linux "ls -a".</w:t>
-      </w:r>
     </w:p>
     <w:p>
       <w:pPr>
@@ -1116,21 +1361,164 @@
           <w:sz w:val="22"/>
         </w:rPr>
       </w:pPr>
+      <w:r>
+        <w:rPr>
+          <w:b w:val="0"/>
+          <w:bCs/>
+          <w:color w:val="auto"/>
+          <w:sz w:val="22"/>
+        </w:rPr>
+        <w:t>Une fois dans le répertoire du dépôt vérifie</w:t>
+      </w:r>
+      <w:r>
+        <w:rPr>
+          <w:b w:val="0"/>
+          <w:bCs/>
+          <w:color w:val="auto"/>
+          <w:sz w:val="22"/>
+        </w:rPr>
+        <w:t>z</w:t>
+      </w:r>
+      <w:r>
+        <w:rPr>
+          <w:b w:val="0"/>
+          <w:bCs/>
+          <w:color w:val="auto"/>
+          <w:sz w:val="22"/>
+        </w:rPr>
+        <w:t xml:space="preserve"> que le dossier </w:t>
+      </w:r>
+      <w:r>
+        <w:rPr>
+          <w:b w:val="0"/>
+          <w:bCs/>
+          <w:color w:val="auto"/>
+          <w:sz w:val="22"/>
+        </w:rPr>
+        <w:t>caché</w:t>
+      </w:r>
+      <w:r>
+        <w:rPr>
+          <w:b w:val="0"/>
+          <w:bCs/>
+          <w:color w:val="auto"/>
+          <w:sz w:val="22"/>
+        </w:rPr>
+        <w:t xml:space="preserve"> de git </w:t>
+      </w:r>
+      <w:r>
+        <w:rPr>
+          <w:b w:val="0"/>
+          <w:bCs/>
+          <w:color w:val="auto"/>
+          <w:sz w:val="22"/>
+        </w:rPr>
+        <w:t>est bien présent :</w:t>
+      </w:r>
     </w:p>
     <w:p>
       <w:pPr>
-        <w:spacing w:after="200"/>
-        <w:rPr>
-          <w:sz w:val="22"/>
-        </w:rPr>
-      </w:pPr>
-      <w:r>
-        <w:rPr>
-          <w:sz w:val="22"/>
-        </w:rPr>
-        <w:br w:type="page"/>
-      </w:r>
+        <w:rPr>
+          <w:b w:val="0"/>
+          <w:bCs/>
+          <w:color w:val="auto"/>
+          <w:sz w:val="22"/>
+        </w:rPr>
+      </w:pPr>
     </w:p>
+    <w:tbl>
+      <w:tblPr>
+        <w:tblStyle w:val="Grilledutableau"/>
+        <w:tblW w:w="0" w:type="auto"/>
+        <w:tblLook w:val="04A0" w:firstRow="1" w:lastRow="0" w:firstColumn="1" w:lastColumn="0" w:noHBand="0" w:noVBand="1"/>
+      </w:tblPr>
+      <w:tblGrid>
+        <w:gridCol w:w="10024"/>
+      </w:tblGrid>
+      <w:tr>
+        <w:trPr>
+          <w:trHeight w:val="376"/>
+        </w:trPr>
+        <w:tc>
+          <w:tcPr>
+            <w:tcW w:w="10024" w:type="dxa"/>
+            <w:vAlign w:val="center"/>
+          </w:tcPr>
+          <w:p>
+            <w:pPr>
+              <w:rPr>
+                <w:b w:val="0"/>
+                <w:bCs/>
+                <w:color w:val="auto"/>
+                <w:sz w:val="22"/>
+              </w:rPr>
+            </w:pPr>
+            <w:r>
+              <w:rPr>
+                <w:b w:val="0"/>
+                <w:bCs/>
+                <w:color w:val="auto"/>
+                <w:sz w:val="22"/>
+              </w:rPr>
+              <w:t xml:space="preserve">Windows : </w:t>
+            </w:r>
+            <w:proofErr w:type="spellStart"/>
+            <w:r>
+              <w:rPr>
+                <w:color w:val="auto"/>
+                <w:sz w:val="22"/>
+              </w:rPr>
+              <w:t>dir</w:t>
+            </w:r>
+            <w:proofErr w:type="spellEnd"/>
+            <w:r>
+              <w:rPr>
+                <w:color w:val="auto"/>
+                <w:sz w:val="22"/>
+              </w:rPr>
+              <w:t xml:space="preserve"> /AH/a</w:t>
+            </w:r>
+          </w:p>
+        </w:tc>
+      </w:tr>
+      <w:tr>
+        <w:trPr>
+          <w:trHeight w:val="376"/>
+        </w:trPr>
+        <w:tc>
+          <w:tcPr>
+            <w:tcW w:w="10024" w:type="dxa"/>
+            <w:vAlign w:val="center"/>
+          </w:tcPr>
+          <w:p>
+            <w:pPr>
+              <w:rPr>
+                <w:b w:val="0"/>
+                <w:bCs/>
+                <w:color w:val="auto"/>
+                <w:sz w:val="22"/>
+              </w:rPr>
+            </w:pPr>
+            <w:r>
+              <w:rPr>
+                <w:b w:val="0"/>
+                <w:bCs/>
+                <w:color w:val="auto"/>
+                <w:sz w:val="22"/>
+              </w:rPr>
+              <w:t xml:space="preserve">Linux/Mac : </w:t>
+            </w:r>
+            <w:r>
+              <w:rPr>
+                <w:color w:val="auto"/>
+                <w:sz w:val="22"/>
+              </w:rPr>
+              <w:t>ls -a</w:t>
+            </w:r>
+          </w:p>
+        </w:tc>
+      </w:tr>
+    </w:tbl>
     <w:p>
       <w:pPr>
         <w:pStyle w:val="Paragraphedeliste"/>
@@ -1173,34 +1561,52 @@
           <w:color w:val="auto"/>
           <w:sz w:val="22"/>
         </w:rPr>
-        <w:t xml:space="preserve">A partir de là, les commandes de git sont communes au 2 systèmes, je vais utiliser le cmd de Windows pour la suite </w:t>
-      </w:r>
-      <w:r>
-        <w:rPr>
-          <w:b w:val="0"/>
-          <w:bCs/>
-          <w:color w:val="auto"/>
-          <w:sz w:val="22"/>
-        </w:rPr>
-        <w:t>et pour</w:t>
-      </w:r>
-      <w:r>
-        <w:rPr>
-          <w:b w:val="0"/>
-          <w:bCs/>
-          <w:color w:val="auto"/>
-          <w:sz w:val="22"/>
-        </w:rPr>
-        <w:t xml:space="preserve"> plus de facilité.</w:t>
-      </w:r>
-      <w:r>
-        <w:rPr>
-          <w:b w:val="0"/>
-          <w:bCs/>
-          <w:color w:val="auto"/>
-          <w:sz w:val="22"/>
-        </w:rPr>
-        <w:t xml:space="preserve"> Donc pour initialiser la gestion des branches, on tape "git flow init".</w:t>
+        <w:t xml:space="preserve">A partir de là, les commandes de git sont communes au 2 systèmes, </w:t>
+      </w:r>
+      <w:r>
+        <w:rPr>
+          <w:b w:val="0"/>
+          <w:bCs/>
+          <w:color w:val="auto"/>
+          <w:sz w:val="22"/>
+        </w:rPr>
+        <w:t>nous utiliserons</w:t>
+      </w:r>
+      <w:r>
+        <w:rPr>
+          <w:b w:val="0"/>
+          <w:bCs/>
+          <w:color w:val="auto"/>
+          <w:sz w:val="22"/>
+        </w:rPr>
+        <w:t xml:space="preserve"> le cmd de Windows pour la suite </w:t>
+      </w:r>
+      <w:r>
+        <w:rPr>
+          <w:b w:val="0"/>
+          <w:bCs/>
+          <w:color w:val="auto"/>
+          <w:sz w:val="22"/>
+        </w:rPr>
+        <w:t xml:space="preserve">pour </w:t>
+      </w:r>
+      <w:r>
+        <w:rPr>
+          <w:b w:val="0"/>
+          <w:bCs/>
+          <w:color w:val="auto"/>
+          <w:sz w:val="22"/>
+        </w:rPr>
+        <w:t>plus de facilité.</w:t>
+      </w:r>
+      <w:r>
+        <w:rPr>
+          <w:b w:val="0"/>
+          <w:bCs/>
+          <w:color w:val="auto"/>
+          <w:sz w:val="22"/>
+        </w:rPr>
+        <w:t xml:space="preserve"> </w:t>
       </w:r>
     </w:p>
     <w:p>
@@ -1212,6 +1618,96 @@
           <w:sz w:val="22"/>
         </w:rPr>
       </w:pPr>
+      <w:r>
+        <w:rPr>
+          <w:b w:val="0"/>
+          <w:bCs/>
+          <w:color w:val="auto"/>
+          <w:sz w:val="22"/>
+        </w:rPr>
+        <w:t xml:space="preserve">Donc pour initialiser la gestion des branches, on </w:t>
+      </w:r>
+      <w:proofErr w:type="gramStart"/>
+      <w:r>
+        <w:rPr>
+          <w:b w:val="0"/>
+          <w:bCs/>
+          <w:color w:val="auto"/>
+          <w:sz w:val="22"/>
+        </w:rPr>
+        <w:t xml:space="preserve">tape </w:t>
+      </w:r>
+      <w:r>
+        <w:rPr>
+          <w:b w:val="0"/>
+          <w:bCs/>
+          <w:color w:val="auto"/>
+          <w:sz w:val="22"/>
+          <w:highlight w:val="lightGray"/>
+        </w:rPr>
+        <w:t xml:space="preserve"> </w:t>
+      </w:r>
+      <w:r>
+        <w:rPr>
+          <w:color w:val="auto"/>
+          <w:sz w:val="22"/>
+          <w:highlight w:val="lightGray"/>
+        </w:rPr>
+        <w:t>g</w:t>
+      </w:r>
+      <w:r>
+        <w:rPr>
+          <w:color w:val="auto"/>
+          <w:sz w:val="22"/>
+          <w:highlight w:val="lightGray"/>
+        </w:rPr>
+        <w:t>it</w:t>
+      </w:r>
+      <w:proofErr w:type="gramEnd"/>
+      <w:r>
+        <w:rPr>
+          <w:color w:val="auto"/>
+          <w:sz w:val="22"/>
+          <w:highlight w:val="lightGray"/>
+        </w:rPr>
+        <w:t xml:space="preserve"> flow init</w:t>
+      </w:r>
+      <w:r>
+        <w:rPr>
+          <w:color w:val="auto"/>
+          <w:sz w:val="22"/>
+          <w:highlight w:val="lightGray"/>
+        </w:rPr>
+        <w:t xml:space="preserve"> -f</w:t>
+      </w:r>
+      <w:r>
+        <w:rPr>
+          <w:b w:val="0"/>
+          <w:bCs/>
+          <w:color w:val="auto"/>
+          <w:sz w:val="22"/>
+          <w:highlight w:val="lightGray"/>
+        </w:rPr>
+        <w:t xml:space="preserve"> </w:t>
+      </w:r>
+      <w:r>
+        <w:rPr>
+          <w:b w:val="0"/>
+          <w:bCs/>
+          <w:color w:val="auto"/>
+          <w:sz w:val="22"/>
+        </w:rPr>
+        <w:t xml:space="preserve"> </w:t>
+      </w:r>
+      <w:r>
+        <w:rPr>
+          <w:b w:val="0"/>
+          <w:bCs/>
+          <w:color w:val="auto"/>
+          <w:sz w:val="22"/>
+        </w:rPr>
+        <w:t>.</w:t>
+      </w:r>
     </w:p>
     <w:p>
       <w:pPr>
@@ -1222,12 +1718,22 @@
           <w:sz w:val="22"/>
         </w:rPr>
       </w:pPr>
+    </w:p>
+    <w:p>
+      <w:pPr>
+        <w:rPr>
+          <w:b w:val="0"/>
+          <w:bCs/>
+          <w:color w:val="auto"/>
+          <w:sz w:val="22"/>
+        </w:rPr>
+      </w:pPr>
       <w:r>
         <w:rPr>
           <w:noProof/>
         </w:rPr>
         <w:drawing>
-          <wp:inline distT="0" distB="0" distL="0" distR="0" wp14:anchorId="2B5C1344" wp14:editId="5E2D7ABE">
+          <wp:inline distT="0" distB="0" distL="0" distR="0" wp14:anchorId="76FD1FB6" wp14:editId="67B687AB">
             <wp:extent cx="6371590" cy="3164205"/>
             <wp:effectExtent l="0" t="0" r="0" b="0"/>
             <wp:docPr id="13" name="Image 13"/>
@@ -1289,7 +1795,43 @@
           <w:color w:val="auto"/>
           <w:sz w:val="22"/>
         </w:rPr>
-        <w:t>De nombreuse questions vous sont posées, vous pouvez tout mettre par default en appuient sur entrée (si un problème survient au moment de "</w:t>
+        <w:t>De nombreuse questions vous sont posées, vous pouvez tout mettre par default en appu</w:t>
+      </w:r>
+      <w:r>
+        <w:rPr>
+          <w:b w:val="0"/>
+          <w:bCs/>
+          <w:color w:val="auto"/>
+          <w:sz w:val="22"/>
+        </w:rPr>
+        <w:t>ya</w:t>
+      </w:r>
+      <w:r>
+        <w:rPr>
+          <w:b w:val="0"/>
+          <w:bCs/>
+          <w:color w:val="auto"/>
+          <w:sz w:val="22"/>
+        </w:rPr>
+        <w:t xml:space="preserve">nt sur </w:t>
+      </w:r>
+      <w:r>
+        <w:rPr>
+          <w:b w:val="0"/>
+          <w:bCs/>
+          <w:color w:val="auto"/>
+          <w:sz w:val="22"/>
+        </w:rPr>
+        <w:t>E</w:t>
+      </w:r>
+      <w:r>
+        <w:rPr>
+          <w:b w:val="0"/>
+          <w:bCs/>
+          <w:color w:val="auto"/>
+          <w:sz w:val="22"/>
+        </w:rPr>
+        <w:t>ntrée (si un problème survient au moment de "</w:t>
       </w:r>
       <w:proofErr w:type="spellStart"/>
       <w:r>
@@ -1329,7 +1871,43 @@
           <w:color w:val="auto"/>
           <w:sz w:val="22"/>
         </w:rPr>
-        <w:t>"). Chaque branche corresponde une fonction donnée, comme vous pouvez le remarquer.</w:t>
+        <w:t>"). Chaque branche correspond</w:t>
+      </w:r>
+      <w:r>
+        <w:rPr>
+          <w:b w:val="0"/>
+          <w:bCs/>
+          <w:color w:val="auto"/>
+          <w:sz w:val="22"/>
+        </w:rPr>
+        <w:t xml:space="preserve"> à</w:t>
+      </w:r>
+      <w:r>
+        <w:rPr>
+          <w:b w:val="0"/>
+          <w:bCs/>
+          <w:color w:val="auto"/>
+          <w:sz w:val="22"/>
+        </w:rPr>
+        <w:t xml:space="preserve"> une fonction donnée, comme </w:t>
+      </w:r>
+      <w:r>
+        <w:rPr>
+          <w:b w:val="0"/>
+          <w:bCs/>
+          <w:color w:val="auto"/>
+          <w:sz w:val="22"/>
+        </w:rPr>
+        <w:t>on peut</w:t>
+      </w:r>
+      <w:r>
+        <w:rPr>
+          <w:b w:val="0"/>
+          <w:bCs/>
+          <w:color w:val="auto"/>
+          <w:sz w:val="22"/>
+        </w:rPr>
+        <w:t xml:space="preserve"> le remarquer.</w:t>
       </w:r>
     </w:p>
     <w:p>
@@ -1366,7 +1944,7 @@
         <w:rPr>
           <w:sz w:val="22"/>
         </w:rPr>
-        <w:t>Première branche (pas le vieux)</w:t>
+        <w:t>Première branche</w:t>
       </w:r>
     </w:p>
     <w:p>
@@ -1395,7 +1973,34 @@
           <w:color w:val="auto"/>
           <w:sz w:val="22"/>
         </w:rPr>
-        <w:t xml:space="preserve">Ma première fonctionnalité de mon programme sera </w:t>
+        <w:t>L</w:t>
+      </w:r>
+      <w:r>
+        <w:rPr>
+          <w:b w:val="0"/>
+          <w:bCs/>
+          <w:color w:val="auto"/>
+          <w:sz w:val="22"/>
+        </w:rPr>
+        <w:t xml:space="preserve">a première fonctionnalité de </w:t>
+      </w:r>
+      <w:r>
+        <w:rPr>
+          <w:b w:val="0"/>
+          <w:bCs/>
+          <w:color w:val="auto"/>
+          <w:sz w:val="22"/>
+        </w:rPr>
+        <w:t>notre</w:t>
+      </w:r>
+      <w:r>
+        <w:rPr>
+          <w:b w:val="0"/>
+          <w:bCs/>
+          <w:color w:val="auto"/>
+          <w:sz w:val="22"/>
+        </w:rPr>
+        <w:t xml:space="preserve"> programme sera </w:t>
       </w:r>
       <w:r>
         <w:rPr>
@@ -1431,7 +2036,25 @@
           <w:color w:val="auto"/>
           <w:sz w:val="22"/>
         </w:rPr>
-        <w:t xml:space="preserve">, donc la commande pour réaliser mon espace de travail est "git flow </w:t>
+        <w:t xml:space="preserve">, donc la commande pour réaliser </w:t>
+      </w:r>
+      <w:r>
+        <w:rPr>
+          <w:b w:val="0"/>
+          <w:bCs/>
+          <w:color w:val="auto"/>
+          <w:sz w:val="22"/>
+        </w:rPr>
+        <w:t>notre</w:t>
+      </w:r>
+      <w:r>
+        <w:rPr>
+          <w:b w:val="0"/>
+          <w:bCs/>
+          <w:color w:val="auto"/>
+          <w:sz w:val="22"/>
+        </w:rPr>
+        <w:t xml:space="preserve"> espace de travail est "git flow </w:t>
       </w:r>
       <w:proofErr w:type="spellStart"/>
       <w:r>
@@ -1471,152 +2094,243 @@
           <w:color w:val="auto"/>
           <w:sz w:val="22"/>
         </w:rPr>
-        <w:t>". J'ai par convention de mettre mon pseudo ou nom</w:t>
-      </w:r>
-      <w:r>
-        <w:rPr>
-          <w:b w:val="0"/>
-          <w:bCs/>
-          <w:color w:val="auto"/>
-          <w:sz w:val="22"/>
-        </w:rPr>
-        <w:t>,</w:t>
-      </w:r>
-      <w:r>
-        <w:rPr>
-          <w:b w:val="0"/>
-          <w:bCs/>
-          <w:color w:val="auto"/>
-          <w:sz w:val="22"/>
-        </w:rPr>
-        <w:t xml:space="preserve"> précédé </w:t>
-      </w:r>
-      <w:r>
-        <w:rPr>
-          <w:b w:val="0"/>
-          <w:bCs/>
-          <w:color w:val="auto"/>
-          <w:sz w:val="22"/>
-        </w:rPr>
-        <w:t>d'</w:t>
-      </w:r>
-      <w:r>
-        <w:rPr>
-          <w:b w:val="0"/>
-          <w:bCs/>
-          <w:color w:val="auto"/>
-          <w:sz w:val="22"/>
-        </w:rPr>
-        <w:t xml:space="preserve">un </w:t>
-      </w:r>
-      <w:proofErr w:type="spellStart"/>
-      <w:r>
-        <w:rPr>
-          <w:b w:val="0"/>
-          <w:bCs/>
-          <w:color w:val="auto"/>
-          <w:sz w:val="22"/>
-        </w:rPr>
-        <w:t>underscore</w:t>
-      </w:r>
-      <w:proofErr w:type="spellEnd"/>
-      <w:r>
-        <w:rPr>
-          <w:b w:val="0"/>
-          <w:bCs/>
-          <w:color w:val="auto"/>
-          <w:sz w:val="22"/>
-        </w:rPr>
-        <w:t xml:space="preserve"> après le nom de la fonctionnalité. Cette commande va créer une nouvelle branche </w:t>
-      </w:r>
-      <w:r>
-        <w:rPr>
-          <w:b w:val="0"/>
-          <w:bCs/>
-          <w:color w:val="auto"/>
-          <w:sz w:val="22"/>
-        </w:rPr>
-        <w:t>tout en récupérant</w:t>
-      </w:r>
-      <w:r>
-        <w:rPr>
-          <w:b w:val="0"/>
-          <w:bCs/>
-          <w:color w:val="auto"/>
-          <w:sz w:val="22"/>
-        </w:rPr>
-        <w:t xml:space="preserve"> ce qui se trouve dans la branche "</w:t>
-      </w:r>
-      <w:proofErr w:type="spellStart"/>
-      <w:r>
-        <w:rPr>
-          <w:b w:val="0"/>
-          <w:bCs/>
-          <w:color w:val="auto"/>
-          <w:sz w:val="22"/>
-        </w:rPr>
-        <w:t>develop</w:t>
-      </w:r>
-      <w:proofErr w:type="spellEnd"/>
-      <w:r>
-        <w:rPr>
-          <w:b w:val="0"/>
-          <w:bCs/>
-          <w:color w:val="auto"/>
-          <w:sz w:val="22"/>
-        </w:rPr>
-        <w:t>"</w:t>
-      </w:r>
-      <w:r>
-        <w:rPr>
-          <w:b w:val="0"/>
-          <w:bCs/>
-          <w:color w:val="auto"/>
-          <w:sz w:val="22"/>
-        </w:rPr>
-        <w:t xml:space="preserve"> et </w:t>
-      </w:r>
-      <w:r>
-        <w:rPr>
-          <w:b w:val="0"/>
-          <w:bCs/>
-          <w:color w:val="auto"/>
-          <w:sz w:val="22"/>
-        </w:rPr>
-        <w:t>puis vous change automatiquement d</w:t>
-      </w:r>
-      <w:r>
-        <w:rPr>
-          <w:b w:val="0"/>
-          <w:bCs/>
-          <w:color w:val="auto"/>
-          <w:sz w:val="22"/>
-        </w:rPr>
-        <w:t>e branche en vous placent dans la nouvelle.</w:t>
+        <w:t xml:space="preserve">". </w:t>
       </w:r>
     </w:p>
     <w:p>
       <w:pPr>
         <w:rPr>
-          <w:noProof/>
-        </w:rPr>
-      </w:pPr>
+          <w:b w:val="0"/>
+          <w:bCs/>
+          <w:color w:val="auto"/>
+          <w:sz w:val="22"/>
+        </w:rPr>
+      </w:pPr>
+      <w:r>
+        <w:rPr>
+          <w:b w:val="0"/>
+          <w:bCs/>
+          <w:color w:val="auto"/>
+          <w:sz w:val="22"/>
+        </w:rPr>
+        <w:t>P</w:t>
+      </w:r>
+      <w:r>
+        <w:rPr>
+          <w:b w:val="0"/>
+          <w:bCs/>
+          <w:color w:val="auto"/>
+          <w:sz w:val="22"/>
+        </w:rPr>
+        <w:t xml:space="preserve">ar convention </w:t>
+      </w:r>
+      <w:r>
+        <w:rPr>
+          <w:b w:val="0"/>
+          <w:bCs/>
+          <w:color w:val="auto"/>
+          <w:sz w:val="22"/>
+        </w:rPr>
+        <w:t>nous mettrons le pseudo/nom</w:t>
+      </w:r>
+      <w:r>
+        <w:rPr>
+          <w:b w:val="0"/>
+          <w:bCs/>
+          <w:color w:val="auto"/>
+          <w:sz w:val="22"/>
+        </w:rPr>
+        <w:t>,</w:t>
+      </w:r>
+      <w:r>
+        <w:rPr>
+          <w:b w:val="0"/>
+          <w:bCs/>
+          <w:color w:val="auto"/>
+          <w:sz w:val="22"/>
+        </w:rPr>
+        <w:t xml:space="preserve"> précédé </w:t>
+      </w:r>
+      <w:r>
+        <w:rPr>
+          <w:b w:val="0"/>
+          <w:bCs/>
+          <w:color w:val="auto"/>
+          <w:sz w:val="22"/>
+        </w:rPr>
+        <w:t>d'</w:t>
+      </w:r>
+      <w:r>
+        <w:rPr>
+          <w:b w:val="0"/>
+          <w:bCs/>
+          <w:color w:val="auto"/>
+          <w:sz w:val="22"/>
+        </w:rPr>
+        <w:t xml:space="preserve">un </w:t>
+      </w:r>
+      <w:proofErr w:type="spellStart"/>
+      <w:r>
+        <w:rPr>
+          <w:b w:val="0"/>
+          <w:bCs/>
+          <w:color w:val="auto"/>
+          <w:sz w:val="22"/>
+        </w:rPr>
+        <w:t>underscore</w:t>
+      </w:r>
+      <w:proofErr w:type="spellEnd"/>
+      <w:r>
+        <w:rPr>
+          <w:b w:val="0"/>
+          <w:bCs/>
+          <w:color w:val="auto"/>
+          <w:sz w:val="22"/>
+        </w:rPr>
+        <w:t xml:space="preserve"> après le nom de la fonctionnalité. Cette commande va créer une nouvelle branche </w:t>
+      </w:r>
+      <w:r>
+        <w:rPr>
+          <w:b w:val="0"/>
+          <w:bCs/>
+          <w:color w:val="auto"/>
+          <w:sz w:val="22"/>
+        </w:rPr>
+        <w:t>tout en récupérant</w:t>
+      </w:r>
+      <w:r>
+        <w:rPr>
+          <w:b w:val="0"/>
+          <w:bCs/>
+          <w:color w:val="auto"/>
+          <w:sz w:val="22"/>
+        </w:rPr>
+        <w:t xml:space="preserve"> ce qui se trouve dans la branche "</w:t>
+      </w:r>
+      <w:proofErr w:type="spellStart"/>
+      <w:r>
+        <w:rPr>
+          <w:b w:val="0"/>
+          <w:bCs/>
+          <w:color w:val="auto"/>
+          <w:sz w:val="22"/>
+        </w:rPr>
+        <w:t>develop</w:t>
+      </w:r>
+      <w:proofErr w:type="spellEnd"/>
+      <w:r>
+        <w:rPr>
+          <w:b w:val="0"/>
+          <w:bCs/>
+          <w:color w:val="auto"/>
+          <w:sz w:val="22"/>
+        </w:rPr>
+        <w:t>"</w:t>
+      </w:r>
+      <w:r>
+        <w:rPr>
+          <w:b w:val="0"/>
+          <w:bCs/>
+          <w:color w:val="auto"/>
+          <w:sz w:val="22"/>
+        </w:rPr>
+        <w:t xml:space="preserve"> et </w:t>
+      </w:r>
+      <w:r>
+        <w:rPr>
+          <w:b w:val="0"/>
+          <w:bCs/>
+          <w:color w:val="auto"/>
+          <w:sz w:val="22"/>
+        </w:rPr>
+        <w:t>puis change</w:t>
+      </w:r>
+      <w:r>
+        <w:rPr>
+          <w:b w:val="0"/>
+          <w:bCs/>
+          <w:color w:val="auto"/>
+          <w:sz w:val="22"/>
+        </w:rPr>
+        <w:t>ra</w:t>
+      </w:r>
+      <w:r>
+        <w:rPr>
+          <w:b w:val="0"/>
+          <w:bCs/>
+          <w:color w:val="auto"/>
+          <w:sz w:val="22"/>
+        </w:rPr>
+        <w:t xml:space="preserve"> automatiquement d</w:t>
+      </w:r>
+      <w:r>
+        <w:rPr>
+          <w:b w:val="0"/>
+          <w:bCs/>
+          <w:color w:val="auto"/>
+          <w:sz w:val="22"/>
+        </w:rPr>
+        <w:t xml:space="preserve">e branche en </w:t>
+      </w:r>
+      <w:r>
+        <w:rPr>
+          <w:b w:val="0"/>
+          <w:bCs/>
+          <w:color w:val="auto"/>
+          <w:sz w:val="22"/>
+        </w:rPr>
+        <w:t>nous</w:t>
+      </w:r>
+      <w:r>
+        <w:rPr>
+          <w:b w:val="0"/>
+          <w:bCs/>
+          <w:color w:val="auto"/>
+          <w:sz w:val="22"/>
+        </w:rPr>
+        <w:t xml:space="preserve"> </w:t>
+      </w:r>
+      <w:r>
+        <w:rPr>
+          <w:b w:val="0"/>
+          <w:bCs/>
+          <w:color w:val="auto"/>
+          <w:sz w:val="22"/>
+        </w:rPr>
+        <w:t>plaçant</w:t>
+      </w:r>
+      <w:r>
+        <w:rPr>
+          <w:b w:val="0"/>
+          <w:bCs/>
+          <w:color w:val="auto"/>
+          <w:sz w:val="22"/>
+        </w:rPr>
+        <w:t xml:space="preserve"> dans la nouvelle.</w:t>
+      </w:r>
     </w:p>
     <w:p>
       <w:pPr>
         <w:rPr>
-          <w:b w:val="0"/>
-          <w:bCs/>
-          <w:color w:val="auto"/>
-          <w:sz w:val="22"/>
-        </w:rPr>
-      </w:pPr>
-      <w:r>
-        <w:rPr>
           <w:noProof/>
         </w:rPr>
+      </w:pPr>
+    </w:p>
+    <w:p>
+      <w:pPr>
+        <w:rPr>
+          <w:b w:val="0"/>
+          <w:bCs/>
+          <w:color w:val="auto"/>
+          <w:sz w:val="22"/>
+        </w:rPr>
+      </w:pPr>
+      <w:r>
+        <w:rPr>
+          <w:noProof/>
+        </w:rPr>
         <w:drawing>
-          <wp:inline distT="0" distB="0" distL="0" distR="0" wp14:anchorId="7A438AAE" wp14:editId="689E01EA">
+          <wp:inline distT="0" distB="0" distL="0" distR="0" wp14:anchorId="607FA361" wp14:editId="1BABAE89">
             <wp:extent cx="6370468" cy="1198419"/>
             <wp:effectExtent l="0" t="0" r="0" b="1905"/>
             <wp:docPr id="15" name="Image 15"/>
@@ -1685,7 +2399,16 @@
           <w:color w:val="auto"/>
           <w:sz w:val="22"/>
         </w:rPr>
-        <w:t>Ps : Dans les livres, ils préconisent de commencer dans la branche "</w:t>
+        <w:t>NB</w:t>
+      </w:r>
+      <w:r>
+        <w:rPr>
+          <w:b w:val="0"/>
+          <w:bCs/>
+          <w:color w:val="auto"/>
+          <w:sz w:val="22"/>
+        </w:rPr>
+        <w:t xml:space="preserve"> : Dans les livres, ils préconisent de commencer dans la branche "</w:t>
       </w:r>
       <w:proofErr w:type="spellStart"/>
       <w:r>
@@ -1727,16 +2450,6 @@
         </w:rPr>
         <w:t>" pour la réalisation d'un nouveau projet.</w:t>
       </w:r>
-    </w:p>
-    <w:p>
-      <w:pPr>
-        <w:rPr>
-          <w:b w:val="0"/>
-          <w:bCs/>
-          <w:color w:val="auto"/>
-          <w:sz w:val="22"/>
-        </w:rPr>
-      </w:pPr>
     </w:p>
     <w:p>
       <w:pPr>
@@ -1802,8 +2515,57 @@
           <w:color w:val="auto"/>
           <w:sz w:val="22"/>
         </w:rPr>
-        <w:t xml:space="preserve"> de nombreux commit, push</w:t>
-      </w:r>
+        <w:t xml:space="preserve"> de nombreux </w:t>
+      </w:r>
+      <w:proofErr w:type="spellStart"/>
+      <w:r>
+        <w:rPr>
+          <w:b w:val="0"/>
+          <w:bCs/>
+          <w:color w:val="auto"/>
+          <w:sz w:val="22"/>
+        </w:rPr>
+        <w:t>commit</w:t>
+      </w:r>
+      <w:r>
+        <w:rPr>
+          <w:b w:val="0"/>
+          <w:bCs/>
+          <w:color w:val="auto"/>
+          <w:sz w:val="22"/>
+        </w:rPr>
+        <w:t>s</w:t>
+      </w:r>
+      <w:proofErr w:type="spellEnd"/>
+      <w:r>
+        <w:rPr>
+          <w:b w:val="0"/>
+          <w:bCs/>
+          <w:color w:val="auto"/>
+          <w:sz w:val="22"/>
+        </w:rPr>
+        <w:t xml:space="preserve">, </w:t>
+      </w:r>
+      <w:proofErr w:type="spellStart"/>
+      <w:r>
+        <w:rPr>
+          <w:b w:val="0"/>
+          <w:bCs/>
+          <w:color w:val="auto"/>
+          <w:sz w:val="22"/>
+        </w:rPr>
+        <w:t>push</w:t>
+      </w:r>
+      <w:r>
+        <w:rPr>
+          <w:b w:val="0"/>
+          <w:bCs/>
+          <w:color w:val="auto"/>
+          <w:sz w:val="22"/>
+        </w:rPr>
+        <w:t>s</w:t>
+      </w:r>
+      <w:proofErr w:type="spellEnd"/>
       <w:r>
         <w:rPr>
           <w:b w:val="0"/>
@@ -1849,25 +2611,7 @@
           <w:color w:val="auto"/>
           <w:sz w:val="22"/>
         </w:rPr>
-        <w:t>fonctionnalité (</w:t>
-      </w:r>
-      <w:r>
-        <w:rPr>
-          <w:b w:val="0"/>
-          <w:bCs/>
-          <w:color w:val="auto"/>
-          <w:sz w:val="22"/>
-        </w:rPr>
-        <w:t xml:space="preserve">cycle sans fin) </w:t>
-      </w:r>
-      <w:r>
-        <w:rPr>
-          <w:b w:val="0"/>
-          <w:bCs/>
-          <w:color w:val="auto"/>
-          <w:sz w:val="22"/>
-        </w:rPr>
-        <w:t xml:space="preserve">et un "pull </w:t>
+        <w:t xml:space="preserve">fonctionnalité (cycle sans fin) et un "pull </w:t>
       </w:r>
       <w:proofErr w:type="spellStart"/>
       <w:r>
@@ -1887,7 +2631,7 @@
           <w:color w:val="auto"/>
           <w:sz w:val="22"/>
         </w:rPr>
-        <w:t xml:space="preserve">" réussie sur </w:t>
+        <w:t xml:space="preserve">" réussi sur </w:t>
       </w:r>
       <w:proofErr w:type="spellStart"/>
       <w:r>
@@ -1907,7 +2651,61 @@
           <w:color w:val="auto"/>
           <w:sz w:val="22"/>
         </w:rPr>
-        <w:t xml:space="preserve">. Il est temps de changé de branche, mais avant d'en créer une nouvelle, il est préférable de rendre la liberté à votre précédente branche avec la commande "git flow </w:t>
+        <w:t>. Il est temps de chang</w:t>
+      </w:r>
+      <w:r>
+        <w:rPr>
+          <w:b w:val="0"/>
+          <w:bCs/>
+          <w:color w:val="auto"/>
+          <w:sz w:val="22"/>
+        </w:rPr>
+        <w:t>er</w:t>
+      </w:r>
+      <w:r>
+        <w:rPr>
+          <w:b w:val="0"/>
+          <w:bCs/>
+          <w:color w:val="auto"/>
+          <w:sz w:val="22"/>
+        </w:rPr>
+        <w:t xml:space="preserve"> de branche, mais avant d'en créer une nouvelle, il est préférable de </w:t>
+      </w:r>
+      <w:r>
+        <w:rPr>
+          <w:b w:val="0"/>
+          <w:bCs/>
+          <w:color w:val="auto"/>
+          <w:sz w:val="22"/>
+        </w:rPr>
+        <w:t>« </w:t>
+      </w:r>
+      <w:r>
+        <w:rPr>
+          <w:b w:val="0"/>
+          <w:bCs/>
+          <w:color w:val="auto"/>
+          <w:sz w:val="22"/>
+        </w:rPr>
+        <w:t>rendre la liberté</w:t>
+      </w:r>
+      <w:r>
+        <w:rPr>
+          <w:b w:val="0"/>
+          <w:bCs/>
+          <w:color w:val="auto"/>
+          <w:sz w:val="22"/>
+        </w:rPr>
+        <w:t> »</w:t>
+      </w:r>
+      <w:r>
+        <w:rPr>
+          <w:b w:val="0"/>
+          <w:bCs/>
+          <w:color w:val="auto"/>
+          <w:sz w:val="22"/>
+        </w:rPr>
+        <w:t xml:space="preserve"> à votre précédente branche avec la commande "git flow </w:t>
       </w:r>
       <w:proofErr w:type="spellStart"/>
       <w:r>
@@ -1974,7 +2772,7 @@
           <w:noProof/>
         </w:rPr>
         <w:drawing>
-          <wp:inline distT="0" distB="0" distL="0" distR="0" wp14:anchorId="1D72DE0E" wp14:editId="414C7C21">
+          <wp:inline distT="0" distB="0" distL="0" distR="0" wp14:anchorId="24537FA2" wp14:editId="325436BB">
             <wp:extent cx="6371590" cy="1948180"/>
             <wp:effectExtent l="0" t="0" r="0" b="0"/>
             <wp:docPr id="17" name="Image 17"/>
@@ -2054,7 +2852,25 @@
           <w:color w:val="auto"/>
           <w:sz w:val="22"/>
         </w:rPr>
-        <w:t xml:space="preserve"> fait automatiquement, avant d'être supprimer et puis </w:t>
+        <w:t xml:space="preserve"> fait automatiquement, avant d'être </w:t>
+      </w:r>
+      <w:r>
+        <w:rPr>
+          <w:b w:val="0"/>
+          <w:bCs/>
+          <w:color w:val="auto"/>
+          <w:sz w:val="22"/>
+        </w:rPr>
+        <w:t xml:space="preserve">supprimé </w:t>
+      </w:r>
+      <w:r>
+        <w:rPr>
+          <w:b w:val="0"/>
+          <w:bCs/>
+          <w:color w:val="auto"/>
+          <w:sz w:val="22"/>
+        </w:rPr>
+        <w:t xml:space="preserve">et puis </w:t>
       </w:r>
       <w:r>
         <w:rPr>
@@ -2155,15 +2971,6 @@
           <w:sz w:val="22"/>
         </w:rPr>
       </w:pPr>
-      <w:r>
-        <w:rPr>
-          <w:b w:val="0"/>
-          <w:bCs/>
-          <w:color w:val="auto"/>
-          <w:sz w:val="22"/>
-        </w:rPr>
-        <w:t>Une chose à savoir, il n'est pas interdit de travailler sur plusieurs branches. A vous de savoir gérer entre et de ne pas modifier le mauvais fichier avec la mauvaise branche.</w:t>
-      </w:r>
     </w:p>
     <w:p>
       <w:pPr>
@@ -2174,44 +2981,32 @@
           <w:sz w:val="22"/>
         </w:rPr>
       </w:pPr>
-    </w:p>
-    <w:p>
-      <w:pPr>
-        <w:rPr>
-          <w:b w:val="0"/>
-          <w:bCs/>
-          <w:color w:val="auto"/>
-          <w:sz w:val="22"/>
-        </w:rPr>
-      </w:pPr>
-      <w:r>
-        <w:rPr>
-          <w:b w:val="0"/>
-          <w:bCs/>
-          <w:color w:val="auto"/>
-          <w:sz w:val="22"/>
-        </w:rPr>
-        <w:t xml:space="preserve">Good </w:t>
-      </w:r>
-      <w:proofErr w:type="spellStart"/>
-      <w:r>
-        <w:rPr>
-          <w:b w:val="0"/>
-          <w:bCs/>
-          <w:color w:val="auto"/>
-          <w:sz w:val="22"/>
-        </w:rPr>
-        <w:t>reading</w:t>
-      </w:r>
-      <w:proofErr w:type="spellEnd"/>
-      <w:r>
-        <w:rPr>
-          <w:b w:val="0"/>
-          <w:bCs/>
-          <w:color w:val="auto"/>
-          <w:sz w:val="22"/>
-        </w:rPr>
-        <w:t>.</w:t>
+      <w:r>
+        <w:rPr>
+          <w:b w:val="0"/>
+          <w:bCs/>
+          <w:color w:val="auto"/>
+          <w:sz w:val="22"/>
+        </w:rPr>
+        <w:t xml:space="preserve">Une chose à savoir, il n'est pas interdit de travailler sur plusieurs branches. A vous de savoir </w:t>
+      </w:r>
+      <w:r>
+        <w:rPr>
+          <w:b w:val="0"/>
+          <w:bCs/>
+          <w:color w:val="auto"/>
+          <w:sz w:val="22"/>
+        </w:rPr>
+        <w:t xml:space="preserve">celles-ci </w:t>
+      </w:r>
+      <w:r>
+        <w:rPr>
+          <w:b w:val="0"/>
+          <w:bCs/>
+          <w:color w:val="auto"/>
+          <w:sz w:val="22"/>
+        </w:rPr>
+        <w:t>et de ne pas modifier le mauvais fichier avec la mauvaise branche.</w:t>
       </w:r>
     </w:p>
     <w:p>
@@ -2268,17 +3063,303 @@
           <w:u w:val="single"/>
         </w:rPr>
         <w:lastRenderedPageBreak/>
-        <w:t xml:space="preserve">Crédit </w:t>
+        <w:t>Crédit</w:t>
       </w:r>
       <w:r>
         <w:rPr>
           <w:sz w:val="36"/>
           <w:szCs w:val="36"/>
-          <w:u w:val="single"/>
-        </w:rPr>
-        <w:t>:</w:t>
+        </w:rPr>
+        <w:t xml:space="preserve"> :</w:t>
       </w:r>
     </w:p>
+    <w:tbl>
+      <w:tblPr>
+        <w:tblStyle w:val="Grilledutableau"/>
+        <w:tblW w:w="0" w:type="auto"/>
+        <w:tblLook w:val="04A0" w:firstRow="1" w:lastRow="0" w:firstColumn="1" w:lastColumn="0" w:noHBand="0" w:noVBand="1"/>
+      </w:tblPr>
+      <w:tblGrid>
+        <w:gridCol w:w="2506"/>
+        <w:gridCol w:w="2309"/>
+        <w:gridCol w:w="3685"/>
+        <w:gridCol w:w="1524"/>
+      </w:tblGrid>
+      <w:tr>
+        <w:tc>
+          <w:tcPr>
+            <w:tcW w:w="2506" w:type="dxa"/>
+          </w:tcPr>
+          <w:p>
+            <w:pPr>
+              <w:pStyle w:val="Textedemiseenvidence"/>
+            </w:pPr>
+            <w:r>
+              <w:t>Action</w:t>
+            </w:r>
+          </w:p>
+        </w:tc>
+        <w:tc>
+          <w:tcPr>
+            <w:tcW w:w="2309" w:type="dxa"/>
+          </w:tcPr>
+          <w:p>
+            <w:pPr>
+              <w:pStyle w:val="Textedemiseenvidence"/>
+            </w:pPr>
+            <w:r>
+              <w:t>Auteur</w:t>
+            </w:r>
+          </w:p>
+        </w:tc>
+        <w:tc>
+          <w:tcPr>
+            <w:tcW w:w="3685" w:type="dxa"/>
+          </w:tcPr>
+          <w:p>
+            <w:pPr>
+              <w:pStyle w:val="Textedemiseenvidence"/>
+            </w:pPr>
+            <w:r>
+              <w:t>Descriptif</w:t>
+            </w:r>
+          </w:p>
+        </w:tc>
+        <w:tc>
+          <w:tcPr>
+            <w:tcW w:w="1524" w:type="dxa"/>
+          </w:tcPr>
+          <w:p>
+            <w:pPr>
+              <w:pStyle w:val="Textedemiseenvidence"/>
+            </w:pPr>
+            <w:r>
+              <w:t>Date</w:t>
+            </w:r>
+          </w:p>
+        </w:tc>
+      </w:tr>
+      <w:tr>
+        <w:tc>
+          <w:tcPr>
+            <w:tcW w:w="2506" w:type="dxa"/>
+          </w:tcPr>
+          <w:p>
+            <w:pPr>
+              <w:pStyle w:val="Textedemiseenvidence"/>
+              <w:rPr>
+                <w:b w:val="0"/>
+                <w:bCs/>
+                <w:color w:val="auto"/>
+                <w:sz w:val="24"/>
+                <w:szCs w:val="24"/>
+              </w:rPr>
+            </w:pPr>
+            <w:r>
+              <w:rPr>
+                <w:b w:val="0"/>
+                <w:bCs/>
+                <w:color w:val="auto"/>
+                <w:sz w:val="24"/>
+                <w:szCs w:val="24"/>
+              </w:rPr>
+              <w:t>Réalisation du document</w:t>
+            </w:r>
+          </w:p>
+        </w:tc>
+        <w:tc>
+          <w:tcPr>
+            <w:tcW w:w="2309" w:type="dxa"/>
+          </w:tcPr>
+          <w:p>
+            <w:pPr>
+              <w:pStyle w:val="Textedemiseenvidence"/>
+              <w:rPr>
+                <w:b w:val="0"/>
+                <w:bCs/>
+                <w:color w:val="auto"/>
+                <w:sz w:val="24"/>
+                <w:szCs w:val="24"/>
+              </w:rPr>
+            </w:pPr>
+            <w:r>
+              <w:rPr>
+                <w:b w:val="0"/>
+                <w:bCs/>
+                <w:color w:val="auto"/>
+                <w:sz w:val="24"/>
+                <w:szCs w:val="24"/>
+              </w:rPr>
+              <w:t>Jonathan JEANNIARD</w:t>
+            </w:r>
+          </w:p>
+        </w:tc>
+        <w:tc>
+          <w:tcPr>
+            <w:tcW w:w="3685" w:type="dxa"/>
+          </w:tcPr>
+          <w:p>
+            <w:pPr>
+              <w:pStyle w:val="Textedemiseenvidence"/>
+              <w:rPr>
+                <w:b w:val="0"/>
+                <w:bCs/>
+                <w:color w:val="auto"/>
+                <w:sz w:val="24"/>
+                <w:szCs w:val="24"/>
+              </w:rPr>
+            </w:pPr>
+            <w:r>
+              <w:rPr>
+                <w:b w:val="0"/>
+                <w:bCs/>
+                <w:color w:val="auto"/>
+                <w:sz w:val="24"/>
+                <w:szCs w:val="24"/>
+              </w:rPr>
+              <w:t>Découverte de la commande git flow</w:t>
+            </w:r>
+          </w:p>
+        </w:tc>
+        <w:tc>
+          <w:tcPr>
+            <w:tcW w:w="1524" w:type="dxa"/>
+          </w:tcPr>
+          <w:p>
+            <w:pPr>
+              <w:pStyle w:val="Textedemiseenvidence"/>
+              <w:rPr>
+                <w:b w:val="0"/>
+                <w:bCs/>
+                <w:color w:val="auto"/>
+                <w:sz w:val="24"/>
+                <w:szCs w:val="24"/>
+              </w:rPr>
+            </w:pPr>
+            <w:r>
+              <w:rPr>
+                <w:b w:val="0"/>
+                <w:bCs/>
+                <w:color w:val="auto"/>
+                <w:sz w:val="24"/>
+                <w:szCs w:val="24"/>
+              </w:rPr>
+              <w:t>26/06/20</w:t>
+            </w:r>
+          </w:p>
+        </w:tc>
+      </w:tr>
+      <w:tr>
+        <w:tc>
+          <w:tcPr>
+            <w:tcW w:w="2506" w:type="dxa"/>
+          </w:tcPr>
+          <w:p>
+            <w:pPr>
+              <w:pStyle w:val="Textedemiseenvidence"/>
+              <w:rPr>
+                <w:b w:val="0"/>
+                <w:bCs/>
+                <w:color w:val="auto"/>
+                <w:sz w:val="24"/>
+                <w:szCs w:val="24"/>
+              </w:rPr>
+            </w:pPr>
+            <w:r>
+              <w:rPr>
+                <w:b w:val="0"/>
+                <w:bCs/>
+                <w:color w:val="auto"/>
+                <w:sz w:val="24"/>
+                <w:szCs w:val="24"/>
+              </w:rPr>
+              <w:t>Agrémentation du document</w:t>
+            </w:r>
+          </w:p>
+        </w:tc>
+        <w:tc>
+          <w:tcPr>
+            <w:tcW w:w="2309" w:type="dxa"/>
+          </w:tcPr>
+          <w:p>
+            <w:pPr>
+              <w:pStyle w:val="Textedemiseenvidence"/>
+              <w:rPr>
+                <w:b w:val="0"/>
+                <w:bCs/>
+                <w:color w:val="auto"/>
+                <w:sz w:val="24"/>
+                <w:szCs w:val="24"/>
+              </w:rPr>
+            </w:pPr>
+            <w:r>
+              <w:rPr>
+                <w:b w:val="0"/>
+                <w:bCs/>
+                <w:color w:val="auto"/>
+                <w:sz w:val="24"/>
+                <w:szCs w:val="24"/>
+              </w:rPr>
+              <w:t>Aurélien BOUDIER</w:t>
+            </w:r>
+          </w:p>
+        </w:tc>
+        <w:tc>
+          <w:tcPr>
+            <w:tcW w:w="3685" w:type="dxa"/>
+          </w:tcPr>
+          <w:p>
+            <w:pPr>
+              <w:pStyle w:val="Textedemiseenvidence"/>
+              <w:rPr>
+                <w:b w:val="0"/>
+                <w:bCs/>
+                <w:color w:val="auto"/>
+                <w:sz w:val="24"/>
+                <w:szCs w:val="24"/>
+              </w:rPr>
+            </w:pPr>
+            <w:r>
+              <w:rPr>
+                <w:b w:val="0"/>
+                <w:bCs/>
+                <w:color w:val="auto"/>
+                <w:sz w:val="24"/>
+                <w:szCs w:val="24"/>
+              </w:rPr>
+              <w:t>Correction, reprise de la forme et ajour d’une section</w:t>
+            </w:r>
+          </w:p>
+        </w:tc>
+        <w:tc>
+          <w:tcPr>
+            <w:tcW w:w="1524" w:type="dxa"/>
+          </w:tcPr>
+          <w:p>
+            <w:pPr>
+              <w:pStyle w:val="Textedemiseenvidence"/>
+              <w:rPr>
+                <w:b w:val="0"/>
+                <w:bCs/>
+                <w:color w:val="auto"/>
+                <w:sz w:val="24"/>
+                <w:szCs w:val="24"/>
+              </w:rPr>
+            </w:pPr>
+            <w:r>
+              <w:rPr>
+                <w:b w:val="0"/>
+                <w:bCs/>
+                <w:color w:val="auto"/>
+                <w:sz w:val="24"/>
+                <w:szCs w:val="24"/>
+              </w:rPr>
+              <w:t>26/06/20</w:t>
+            </w:r>
+          </w:p>
+        </w:tc>
+      </w:tr>
+    </w:tbl>
     <w:p>
       <w:pPr>
         <w:spacing w:after="200"/>
@@ -2289,27 +3370,6 @@
           <w:sz w:val="22"/>
         </w:rPr>
       </w:pPr>
-      <w:r>
-        <w:rPr>
-          <w:b w:val="0"/>
-          <w:bCs/>
-          <w:color w:val="auto"/>
-          <w:sz w:val="22"/>
-          <w:u w:val="single"/>
-        </w:rPr>
-        <w:t>Réalisation par :</w:t>
-      </w:r>
-      <w:r>
-        <w:rPr>
-          <w:b w:val="0"/>
-          <w:bCs/>
-          <w:color w:val="auto"/>
-          <w:sz w:val="22"/>
-        </w:rPr>
-        <w:t xml:space="preserve"> Jonathan Jeanniard, le 26/06/2020 pour la découverte de la commande "git flow".</w:t>
-      </w:r>
-      <w:bookmarkStart w:id="0" w:name="_GoBack"/>
-      <w:bookmarkEnd w:id="0"/>
     </w:p>
     <w:sectPr>
       <w:headerReference w:type="default" r:id="rId16"/>
@@ -2325,7 +3385,7 @@
 </file>
 
 <file path=word/endnotes.xml><?xml version="1.0" encoding="utf-8"?>
-<w:endnotes xmlns:wpc="http://schemas.microsoft.com/office/word/2010/wordprocessingCanvas" xmlns:cx="http://schemas.microsoft.com/office/drawing/2014/chartex" xmlns:cx1="http://schemas.microsoft.com/office/drawing/2015/9/8/chartex" xmlns:cx2="http://schemas.microsoft.com/office/drawing/2015/10/21/chartex" xmlns:cx3="http://schemas.microsoft.com/office/drawing/2016/5/9/chartex" xmlns:cx4="http://schemas.microsoft.com/office/drawing/2016/5/10/chartex" xmlns:cx5="http://schemas.microsoft.com/office/drawing/2016/5/11/chartex" xmlns:cx6="http://schemas.microsoft.com/office/drawing/2016/5/12/chartex" xmlns:cx7="http://schemas.microsoft.com/office/drawing/2016/5/13/chartex" xmlns:cx8="http://schemas.microsoft.com/office/drawing/2016/5/14/chartex" xmlns:mc="http://schemas.openxmlformats.org/markup-compatibility/2006" xmlns:aink="http://schemas.microsoft.com/office/drawing/2016/ink" xmlns:am3d="http://schemas.microsoft.com/office/drawing/2017/model3d" xmlns:o="urn:schemas-microsoft-com:office:office" xmlns:r="http://schemas.openxmlformats.org/officeDocument/2006/relationships" xmlns:m="http://schemas.openxmlformats.org/officeDocument/2006/math" xmlns:v="urn:schemas-microsoft-com:vml" xmlns:wp14="http://schemas.microsoft.com/office/word/2010/wordprocessingDrawing" xmlns:wp="http://schemas.openxmlformats.org/drawingml/2006/wordprocessingDrawing" xmlns:w10="urn:schemas-microsoft-com:office:word" xmlns:w="http://schemas.openxmlformats.org/wordprocessingml/2006/main" xmlns:w14="http://schemas.microsoft.com/office/word/2010/wordml" xmlns:w15="http://schemas.microsoft.com/office/word/2012/wordml" xmlns:w16cid="http://schemas.microsoft.com/office/word/2016/wordml/cid" xmlns:w16se="http://schemas.microsoft.com/office/word/2015/wordml/symex" xmlns:wpg="http://schemas.microsoft.com/office/word/2010/wordprocessingGroup" xmlns:wpi="http://schemas.microsoft.com/office/word/2010/wordprocessingInk" xmlns:wne="http://schemas.microsoft.com/office/word/2006/wordml" xmlns:wps="http://schemas.microsoft.com/office/word/2010/wordprocessingShape" mc:Ignorable="w14 w15 w16se w16cid wp14">
+<w:endnotes xmlns:wpc="http://schemas.microsoft.com/office/word/2010/wordprocessingCanvas" xmlns:cx="http://schemas.microsoft.com/office/drawing/2014/chartex" xmlns:cx1="http://schemas.microsoft.com/office/drawing/2015/9/8/chartex" xmlns:cx2="http://schemas.microsoft.com/office/drawing/2015/10/21/chartex" xmlns:cx3="http://schemas.microsoft.com/office/drawing/2016/5/9/chartex" xmlns:cx4="http://schemas.microsoft.com/office/drawing/2016/5/10/chartex" xmlns:cx5="http://schemas.microsoft.com/office/drawing/2016/5/11/chartex" xmlns:cx6="http://schemas.microsoft.com/office/drawing/2016/5/12/chartex" xmlns:cx7="http://schemas.microsoft.com/office/drawing/2016/5/13/chartex" xmlns:cx8="http://schemas.microsoft.com/office/drawing/2016/5/14/chartex" xmlns:mc="http://schemas.openxmlformats.org/markup-compatibility/2006" xmlns:aink="http://schemas.microsoft.com/office/drawing/2016/ink" xmlns:am3d="http://schemas.microsoft.com/office/drawing/2017/model3d" xmlns:o="urn:schemas-microsoft-com:office:office" xmlns:r="http://schemas.openxmlformats.org/officeDocument/2006/relationships" xmlns:m="http://schemas.openxmlformats.org/officeDocument/2006/math" xmlns:v="urn:schemas-microsoft-com:vml" xmlns:wp14="http://schemas.microsoft.com/office/word/2010/wordprocessingDrawing" xmlns:wp="http://schemas.openxmlformats.org/drawingml/2006/wordprocessingDrawing" xmlns:w10="urn:schemas-microsoft-com:office:word" xmlns:w="http://schemas.openxmlformats.org/wordprocessingml/2006/main" xmlns:w14="http://schemas.microsoft.com/office/word/2010/wordml" xmlns:w15="http://schemas.microsoft.com/office/word/2012/wordml" xmlns:w16cex="http://schemas.microsoft.com/office/word/2018/wordml/cex" xmlns:w16cid="http://schemas.microsoft.com/office/word/2016/wordml/cid" xmlns:w16="http://schemas.microsoft.com/office/word/2018/wordml" xmlns:w16se="http://schemas.microsoft.com/office/word/2015/wordml/symex" xmlns:wpg="http://schemas.microsoft.com/office/word/2010/wordprocessingGroup" xmlns:wpi="http://schemas.microsoft.com/office/word/2010/wordprocessingInk" xmlns:wne="http://schemas.microsoft.com/office/word/2006/wordml" xmlns:wps="http://schemas.microsoft.com/office/word/2010/wordprocessingShape" mc:Ignorable="w14 w15 w16se w16cid w16 w16cex wp14">
   <w:endnote w:type="separator" w:id="-1">
     <w:p>
       <w:r>
@@ -2346,7 +3406,7 @@
 </file>
 
 <file path=word/footer1.xml><?xml version="1.0" encoding="utf-8"?>
-<w:ftr xmlns:wpc="http://schemas.microsoft.com/office/word/2010/wordprocessingCanvas" xmlns:cx="http://schemas.microsoft.com/office/drawing/2014/chartex" xmlns:cx1="http://schemas.microsoft.com/office/drawing/2015/9/8/chartex" xmlns:cx2="http://schemas.microsoft.com/office/drawing/2015/10/21/chartex" xmlns:cx3="http://schemas.microsoft.com/office/drawing/2016/5/9/chartex" xmlns:cx4="http://schemas.microsoft.com/office/drawing/2016/5/10/chartex" xmlns:cx5="http://schemas.microsoft.com/office/drawing/2016/5/11/chartex" xmlns:cx6="http://schemas.microsoft.com/office/drawing/2016/5/12/chartex" xmlns:cx7="http://schemas.microsoft.com/office/drawing/2016/5/13/chartex" xmlns:cx8="http://schemas.microsoft.com/office/drawing/2016/5/14/chartex" xmlns:mc="http://schemas.openxmlformats.org/markup-compatibility/2006" xmlns:aink="http://schemas.microsoft.com/office/drawing/2016/ink" xmlns:am3d="http://schemas.microsoft.com/office/drawing/2017/model3d" xmlns:o="urn:schemas-microsoft-com:office:office" xmlns:r="http://schemas.openxmlformats.org/officeDocument/2006/relationships" xmlns:m="http://schemas.openxmlformats.org/officeDocument/2006/math" xmlns:v="urn:schemas-microsoft-com:vml" xmlns:wp14="http://schemas.microsoft.com/office/word/2010/wordprocessingDrawing" xmlns:wp="http://schemas.openxmlformats.org/drawingml/2006/wordprocessingDrawing" xmlns:w10="urn:schemas-microsoft-com:office:word" xmlns:w="http://schemas.openxmlformats.org/wordprocessingml/2006/main" xmlns:w14="http://schemas.microsoft.com/office/word/2010/wordml" xmlns:w15="http://schemas.microsoft.com/office/word/2012/wordml" xmlns:w16cid="http://schemas.microsoft.com/office/word/2016/wordml/cid" xmlns:w16se="http://schemas.microsoft.com/office/word/2015/wordml/symex" xmlns:wpg="http://schemas.microsoft.com/office/word/2010/wordprocessingGroup" xmlns:wpi="http://schemas.microsoft.com/office/word/2010/wordprocessingInk" xmlns:wne="http://schemas.microsoft.com/office/word/2006/wordml" xmlns:wps="http://schemas.microsoft.com/office/word/2010/wordprocessingShape" mc:Ignorable="w14 w15 w16se w16cid wp14">
+<w:ftr xmlns:wpc="http://schemas.microsoft.com/office/word/2010/wordprocessingCanvas" xmlns:cx="http://schemas.microsoft.com/office/drawing/2014/chartex" xmlns:cx1="http://schemas.microsoft.com/office/drawing/2015/9/8/chartex" xmlns:cx2="http://schemas.microsoft.com/office/drawing/2015/10/21/chartex" xmlns:cx3="http://schemas.microsoft.com/office/drawing/2016/5/9/chartex" xmlns:cx4="http://schemas.microsoft.com/office/drawing/2016/5/10/chartex" xmlns:cx5="http://schemas.microsoft.com/office/drawing/2016/5/11/chartex" xmlns:cx6="http://schemas.microsoft.com/office/drawing/2016/5/12/chartex" xmlns:cx7="http://schemas.microsoft.com/office/drawing/2016/5/13/chartex" xmlns:cx8="http://schemas.microsoft.com/office/drawing/2016/5/14/chartex" xmlns:mc="http://schemas.openxmlformats.org/markup-compatibility/2006" xmlns:aink="http://schemas.microsoft.com/office/drawing/2016/ink" xmlns:am3d="http://schemas.microsoft.com/office/drawing/2017/model3d" xmlns:o="urn:schemas-microsoft-com:office:office" xmlns:r="http://schemas.openxmlformats.org/officeDocument/2006/relationships" xmlns:m="http://schemas.openxmlformats.org/officeDocument/2006/math" xmlns:v="urn:schemas-microsoft-com:vml" xmlns:wp14="http://schemas.microsoft.com/office/word/2010/wordprocessingDrawing" xmlns:wp="http://schemas.openxmlformats.org/drawingml/2006/wordprocessingDrawing" xmlns:w10="urn:schemas-microsoft-com:office:word" xmlns:w="http://schemas.openxmlformats.org/wordprocessingml/2006/main" xmlns:w14="http://schemas.microsoft.com/office/word/2010/wordml" xmlns:w15="http://schemas.microsoft.com/office/word/2012/wordml" xmlns:w16cex="http://schemas.microsoft.com/office/word/2018/wordml/cex" xmlns:w16cid="http://schemas.microsoft.com/office/word/2016/wordml/cid" xmlns:w16="http://schemas.microsoft.com/office/word/2018/wordml" xmlns:w16se="http://schemas.microsoft.com/office/word/2015/wordml/symex" xmlns:wpg="http://schemas.microsoft.com/office/word/2010/wordprocessingGroup" xmlns:wpi="http://schemas.microsoft.com/office/word/2010/wordprocessingInk" xmlns:wne="http://schemas.microsoft.com/office/word/2006/wordml" xmlns:wps="http://schemas.microsoft.com/office/word/2010/wordprocessingShape" mc:Ignorable="w14 w15 w16se w16cid w16 w16cex wp14">
   <w:sdt>
     <w:sdtPr>
       <w:id w:val="-890194395"/>
@@ -2410,7 +3470,7 @@
 </file>
 
 <file path=word/footnotes.xml><?xml version="1.0" encoding="utf-8"?>
-<w:footnotes xmlns:wpc="http://schemas.microsoft.com/office/word/2010/wordprocessingCanvas" xmlns:cx="http://schemas.microsoft.com/office/drawing/2014/chartex" xmlns:cx1="http://schemas.microsoft.com/office/drawing/2015/9/8/chartex" xmlns:cx2="http://schemas.microsoft.com/office/drawing/2015/10/21/chartex" xmlns:cx3="http://schemas.microsoft.com/office/drawing/2016/5/9/chartex" xmlns:cx4="http://schemas.microsoft.com/office/drawing/2016/5/10/chartex" xmlns:cx5="http://schemas.microsoft.com/office/drawing/2016/5/11/chartex" xmlns:cx6="http://schemas.microsoft.com/office/drawing/2016/5/12/chartex" xmlns:cx7="http://schemas.microsoft.com/office/drawing/2016/5/13/chartex" xmlns:cx8="http://schemas.microsoft.com/office/drawing/2016/5/14/chartex" xmlns:mc="http://schemas.openxmlformats.org/markup-compatibility/2006" xmlns:aink="http://schemas.microsoft.com/office/drawing/2016/ink" xmlns:am3d="http://schemas.microsoft.com/office/drawing/2017/model3d" xmlns:o="urn:schemas-microsoft-com:office:office" xmlns:r="http://schemas.openxmlformats.org/officeDocument/2006/relationships" xmlns:m="http://schemas.openxmlformats.org/officeDocument/2006/math" xmlns:v="urn:schemas-microsoft-com:vml" xmlns:wp14="http://schemas.microsoft.com/office/word/2010/wordprocessingDrawing" xmlns:wp="http://schemas.openxmlformats.org/drawingml/2006/wordprocessingDrawing" xmlns:w10="urn:schemas-microsoft-com:office:word" xmlns:w="http://schemas.openxmlformats.org/wordprocessingml/2006/main" xmlns:w14="http://schemas.microsoft.com/office/word/2010/wordml" xmlns:w15="http://schemas.microsoft.com/office/word/2012/wordml" xmlns:w16cid="http://schemas.microsoft.com/office/word/2016/wordml/cid" xmlns:w16se="http://schemas.microsoft.com/office/word/2015/wordml/symex" xmlns:wpg="http://schemas.microsoft.com/office/word/2010/wordprocessingGroup" xmlns:wpi="http://schemas.microsoft.com/office/word/2010/wordprocessingInk" xmlns:wne="http://schemas.microsoft.com/office/word/2006/wordml" xmlns:wps="http://schemas.microsoft.com/office/word/2010/wordprocessingShape" mc:Ignorable="w14 w15 w16se w16cid wp14">
+<w:footnotes xmlns:wpc="http://schemas.microsoft.com/office/word/2010/wordprocessingCanvas" xmlns:cx="http://schemas.microsoft.com/office/drawing/2014/chartex" xmlns:cx1="http://schemas.microsoft.com/office/drawing/2015/9/8/chartex" xmlns:cx2="http://schemas.microsoft.com/office/drawing/2015/10/21/chartex" xmlns:cx3="http://schemas.microsoft.com/office/drawing/2016/5/9/chartex" xmlns:cx4="http://schemas.microsoft.com/office/drawing/2016/5/10/chartex" xmlns:cx5="http://schemas.microsoft.com/office/drawing/2016/5/11/chartex" xmlns:cx6="http://schemas.microsoft.com/office/drawing/2016/5/12/chartex" xmlns:cx7="http://schemas.microsoft.com/office/drawing/2016/5/13/chartex" xmlns:cx8="http://schemas.microsoft.com/office/drawing/2016/5/14/chartex" xmlns:mc="http://schemas.openxmlformats.org/markup-compatibility/2006" xmlns:aink="http://schemas.microsoft.com/office/drawing/2016/ink" xmlns:am3d="http://schemas.microsoft.com/office/drawing/2017/model3d" xmlns:o="urn:schemas-microsoft-com:office:office" xmlns:r="http://schemas.openxmlformats.org/officeDocument/2006/relationships" xmlns:m="http://schemas.openxmlformats.org/officeDocument/2006/math" xmlns:v="urn:schemas-microsoft-com:vml" xmlns:wp14="http://schemas.microsoft.com/office/word/2010/wordprocessingDrawing" xmlns:wp="http://schemas.openxmlformats.org/drawingml/2006/wordprocessingDrawing" xmlns:w10="urn:schemas-microsoft-com:office:word" xmlns:w="http://schemas.openxmlformats.org/wordprocessingml/2006/main" xmlns:w14="http://schemas.microsoft.com/office/word/2010/wordml" xmlns:w15="http://schemas.microsoft.com/office/word/2012/wordml" xmlns:w16cex="http://schemas.microsoft.com/office/word/2018/wordml/cex" xmlns:w16cid="http://schemas.microsoft.com/office/word/2016/wordml/cid" xmlns:w16="http://schemas.microsoft.com/office/word/2018/wordml" xmlns:w16se="http://schemas.microsoft.com/office/word/2015/wordml/symex" xmlns:wpg="http://schemas.microsoft.com/office/word/2010/wordprocessingGroup" xmlns:wpi="http://schemas.microsoft.com/office/word/2010/wordprocessingInk" xmlns:wne="http://schemas.microsoft.com/office/word/2006/wordml" xmlns:wps="http://schemas.microsoft.com/office/word/2010/wordprocessingShape" mc:Ignorable="w14 w15 w16se w16cid w16 w16cex wp14">
   <w:footnote w:type="separator" w:id="-1">
     <w:p>
       <w:r>
@@ -2431,7 +3491,7 @@
 </file>
 
 <file path=word/header1.xml><?xml version="1.0" encoding="utf-8"?>
-<w:hdr xmlns:wpc="http://schemas.microsoft.com/office/word/2010/wordprocessingCanvas" xmlns:cx="http://schemas.microsoft.com/office/drawing/2014/chartex" xmlns:cx1="http://schemas.microsoft.com/office/drawing/2015/9/8/chartex" xmlns:cx2="http://schemas.microsoft.com/office/drawing/2015/10/21/chartex" xmlns:cx3="http://schemas.microsoft.com/office/drawing/2016/5/9/chartex" xmlns:cx4="http://schemas.microsoft.com/office/drawing/2016/5/10/chartex" xmlns:cx5="http://schemas.microsoft.com/office/drawing/2016/5/11/chartex" xmlns:cx6="http://schemas.microsoft.com/office/drawing/2016/5/12/chartex" xmlns:cx7="http://schemas.microsoft.com/office/drawing/2016/5/13/chartex" xmlns:cx8="http://schemas.microsoft.com/office/drawing/2016/5/14/chartex" xmlns:mc="http://schemas.openxmlformats.org/markup-compatibility/2006" xmlns:aink="http://schemas.microsoft.com/office/drawing/2016/ink" xmlns:am3d="http://schemas.microsoft.com/office/drawing/2017/model3d" xmlns:o="urn:schemas-microsoft-com:office:office" xmlns:r="http://schemas.openxmlformats.org/officeDocument/2006/relationships" xmlns:m="http://schemas.openxmlformats.org/officeDocument/2006/math" xmlns:v="urn:schemas-microsoft-com:vml" xmlns:wp14="http://schemas.microsoft.com/office/word/2010/wordprocessingDrawing" xmlns:wp="http://schemas.openxmlformats.org/drawingml/2006/wordprocessingDrawing" xmlns:w10="urn:schemas-microsoft-com:office:word" xmlns:w="http://schemas.openxmlformats.org/wordprocessingml/2006/main" xmlns:w14="http://schemas.microsoft.com/office/word/2010/wordml" xmlns:w15="http://schemas.microsoft.com/office/word/2012/wordml" xmlns:w16cid="http://schemas.microsoft.com/office/word/2016/wordml/cid" xmlns:w16se="http://schemas.microsoft.com/office/word/2015/wordml/symex" xmlns:wpg="http://schemas.microsoft.com/office/word/2010/wordprocessingGroup" xmlns:wpi="http://schemas.microsoft.com/office/word/2010/wordprocessingInk" xmlns:wne="http://schemas.microsoft.com/office/word/2006/wordml" xmlns:wps="http://schemas.microsoft.com/office/word/2010/wordprocessingShape" mc:Ignorable="w14 w15 w16se w16cid wp14">
+<w:hdr xmlns:wpc="http://schemas.microsoft.com/office/word/2010/wordprocessingCanvas" xmlns:cx="http://schemas.microsoft.com/office/drawing/2014/chartex" xmlns:cx1="http://schemas.microsoft.com/office/drawing/2015/9/8/chartex" xmlns:cx2="http://schemas.microsoft.com/office/drawing/2015/10/21/chartex" xmlns:cx3="http://schemas.microsoft.com/office/drawing/2016/5/9/chartex" xmlns:cx4="http://schemas.microsoft.com/office/drawing/2016/5/10/chartex" xmlns:cx5="http://schemas.microsoft.com/office/drawing/2016/5/11/chartex" xmlns:cx6="http://schemas.microsoft.com/office/drawing/2016/5/12/chartex" xmlns:cx7="http://schemas.microsoft.com/office/drawing/2016/5/13/chartex" xmlns:cx8="http://schemas.microsoft.com/office/drawing/2016/5/14/chartex" xmlns:mc="http://schemas.openxmlformats.org/markup-compatibility/2006" xmlns:aink="http://schemas.microsoft.com/office/drawing/2016/ink" xmlns:am3d="http://schemas.microsoft.com/office/drawing/2017/model3d" xmlns:o="urn:schemas-microsoft-com:office:office" xmlns:r="http://schemas.openxmlformats.org/officeDocument/2006/relationships" xmlns:m="http://schemas.openxmlformats.org/officeDocument/2006/math" xmlns:v="urn:schemas-microsoft-com:vml" xmlns:wp14="http://schemas.microsoft.com/office/word/2010/wordprocessingDrawing" xmlns:wp="http://schemas.openxmlformats.org/drawingml/2006/wordprocessingDrawing" xmlns:w10="urn:schemas-microsoft-com:office:word" xmlns:w="http://schemas.openxmlformats.org/wordprocessingml/2006/main" xmlns:w14="http://schemas.microsoft.com/office/word/2010/wordml" xmlns:w15="http://schemas.microsoft.com/office/word/2012/wordml" xmlns:w16cex="http://schemas.microsoft.com/office/word/2018/wordml/cex" xmlns:w16cid="http://schemas.microsoft.com/office/word/2016/wordml/cid" xmlns:w16="http://schemas.microsoft.com/office/word/2018/wordml" xmlns:w16se="http://schemas.microsoft.com/office/word/2015/wordml/symex" xmlns:wpg="http://schemas.microsoft.com/office/word/2010/wordprocessingGroup" xmlns:wpi="http://schemas.microsoft.com/office/word/2010/wordprocessingInk" xmlns:wne="http://schemas.microsoft.com/office/word/2006/wordml" xmlns:wps="http://schemas.microsoft.com/office/word/2010/wordprocessingShape" mc:Ignorable="w14 w15 w16se w16cid w16 w16cex wp14">
   <w:tbl>
     <w:tblPr>
       <w:tblW w:w="10035" w:type="dxa"/>
@@ -2479,7 +3539,7 @@
 </file>
 
 <file path=word/numbering.xml><?xml version="1.0" encoding="utf-8"?>
-<w:numbering xmlns:wpc="http://schemas.microsoft.com/office/word/2010/wordprocessingCanvas" xmlns:cx="http://schemas.microsoft.com/office/drawing/2014/chartex" xmlns:cx1="http://schemas.microsoft.com/office/drawing/2015/9/8/chartex" xmlns:cx2="http://schemas.microsoft.com/office/drawing/2015/10/21/chartex" xmlns:cx3="http://schemas.microsoft.com/office/drawing/2016/5/9/chartex" xmlns:cx4="http://schemas.microsoft.com/office/drawing/2016/5/10/chartex" xmlns:cx5="http://schemas.microsoft.com/office/drawing/2016/5/11/chartex" xmlns:cx6="http://schemas.microsoft.com/office/drawing/2016/5/12/chartex" xmlns:cx7="http://schemas.microsoft.com/office/drawing/2016/5/13/chartex" xmlns:cx8="http://schemas.microsoft.com/office/drawing/2016/5/14/chartex" xmlns:mc="http://schemas.openxmlformats.org/markup-compatibility/2006" xmlns:aink="http://schemas.microsoft.com/office/drawing/2016/ink" xmlns:am3d="http://schemas.microsoft.com/office/drawing/2017/model3d" xmlns:o="urn:schemas-microsoft-com:office:office" xmlns:r="http://schemas.openxmlformats.org/officeDocument/2006/relationships" xmlns:m="http://schemas.openxmlformats.org/officeDocument/2006/math" xmlns:v="urn:schemas-microsoft-com:vml" xmlns:wp14="http://schemas.microsoft.com/office/word/2010/wordprocessingDrawing" xmlns:wp="http://schemas.openxmlformats.org/drawingml/2006/wordprocessingDrawing" xmlns:w10="urn:schemas-microsoft-com:office:word" xmlns:w="http://schemas.openxmlformats.org/wordprocessingml/2006/main" xmlns:w14="http://schemas.microsoft.com/office/word/2010/wordml" xmlns:w15="http://schemas.microsoft.com/office/word/2012/wordml" xmlns:w16cid="http://schemas.microsoft.com/office/word/2016/wordml/cid" xmlns:w16se="http://schemas.microsoft.com/office/word/2015/wordml/symex" xmlns:wpg="http://schemas.microsoft.com/office/word/2010/wordprocessingGroup" xmlns:wpi="http://schemas.microsoft.com/office/word/2010/wordprocessingInk" xmlns:wne="http://schemas.microsoft.com/office/word/2006/wordml" xmlns:wps="http://schemas.microsoft.com/office/word/2010/wordprocessingShape" mc:Ignorable="w14 w15 w16se w16cid wp14">
+<w:numbering xmlns:wpc="http://schemas.microsoft.com/office/word/2010/wordprocessingCanvas" xmlns:cx="http://schemas.microsoft.com/office/drawing/2014/chartex" xmlns:cx1="http://schemas.microsoft.com/office/drawing/2015/9/8/chartex" xmlns:cx2="http://schemas.microsoft.com/office/drawing/2015/10/21/chartex" xmlns:cx3="http://schemas.microsoft.com/office/drawing/2016/5/9/chartex" xmlns:cx4="http://schemas.microsoft.com/office/drawing/2016/5/10/chartex" xmlns:cx5="http://schemas.microsoft.com/office/drawing/2016/5/11/chartex" xmlns:cx6="http://schemas.microsoft.com/office/drawing/2016/5/12/chartex" xmlns:cx7="http://schemas.microsoft.com/office/drawing/2016/5/13/chartex" xmlns:cx8="http://schemas.microsoft.com/office/drawing/2016/5/14/chartex" xmlns:mc="http://schemas.openxmlformats.org/markup-compatibility/2006" xmlns:aink="http://schemas.microsoft.com/office/drawing/2016/ink" xmlns:am3d="http://schemas.microsoft.com/office/drawing/2017/model3d" xmlns:o="urn:schemas-microsoft-com:office:office" xmlns:r="http://schemas.openxmlformats.org/officeDocument/2006/relationships" xmlns:m="http://schemas.openxmlformats.org/officeDocument/2006/math" xmlns:v="urn:schemas-microsoft-com:vml" xmlns:wp14="http://schemas.microsoft.com/office/word/2010/wordprocessingDrawing" xmlns:wp="http://schemas.openxmlformats.org/drawingml/2006/wordprocessingDrawing" xmlns:w10="urn:schemas-microsoft-com:office:word" xmlns:w="http://schemas.openxmlformats.org/wordprocessingml/2006/main" xmlns:w14="http://schemas.microsoft.com/office/word/2010/wordml" xmlns:w15="http://schemas.microsoft.com/office/word/2012/wordml" xmlns:w16cex="http://schemas.microsoft.com/office/word/2018/wordml/cex" xmlns:w16cid="http://schemas.microsoft.com/office/word/2016/wordml/cid" xmlns:w16="http://schemas.microsoft.com/office/word/2018/wordml" xmlns:w16se="http://schemas.microsoft.com/office/word/2015/wordml/symex" xmlns:wpg="http://schemas.microsoft.com/office/word/2010/wordprocessingGroup" xmlns:wpi="http://schemas.microsoft.com/office/word/2010/wordprocessingInk" xmlns:wne="http://schemas.microsoft.com/office/word/2006/wordml" xmlns:wps="http://schemas.microsoft.com/office/word/2010/wordprocessingShape" mc:Ignorable="w14 w15 w16se w16cid w16 w16cex wp14">
   <w:abstractNum w:abstractNumId="0" w15:restartNumberingAfterBreak="0">
     <w:nsid w:val="305906B5"/>
     <w:multiLevelType w:val="hybridMultilevel"/>
@@ -2490,7 +3550,7 @@
       <w:lvlText w:val="%1."/>
       <w:lvlJc w:val="left"/>
       <w:pPr>
-        <w:ind w:left="720" w:hanging="360"/>
+        <w:ind w:left="360" w:hanging="360"/>
       </w:pPr>
     </w:lvl>
     <w:lvl w:ilvl="1" w:tplc="040C0019" w:tentative="1">
@@ -2499,7 +3559,7 @@
       <w:lvlText w:val="%2."/>
       <w:lvlJc w:val="left"/>
       <w:pPr>
-        <w:ind w:left="1440" w:hanging="360"/>
+        <w:ind w:left="1080" w:hanging="360"/>
       </w:pPr>
     </w:lvl>
     <w:lvl w:ilvl="2" w:tplc="040C001B" w:tentative="1">
@@ -2508,7 +3568,7 @@
       <w:lvlText w:val="%3."/>
       <w:lvlJc w:val="right"/>
       <w:pPr>
-        <w:ind w:left="2160" w:hanging="180"/>
+        <w:ind w:left="1800" w:hanging="180"/>
       </w:pPr>
     </w:lvl>
     <w:lvl w:ilvl="3" w:tplc="040C000F" w:tentative="1">
@@ -2517,7 +3577,7 @@
       <w:lvlText w:val="%4."/>
       <w:lvlJc w:val="left"/>
       <w:pPr>
-        <w:ind w:left="2880" w:hanging="360"/>
+        <w:ind w:left="2520" w:hanging="360"/>
       </w:pPr>
     </w:lvl>
     <w:lvl w:ilvl="4" w:tplc="040C0019" w:tentative="1">
@@ -2526,7 +3586,7 @@
       <w:lvlText w:val="%5."/>
       <w:lvlJc w:val="left"/>
       <w:pPr>
-        <w:ind w:left="3600" w:hanging="360"/>
+        <w:ind w:left="3240" w:hanging="360"/>
       </w:pPr>
     </w:lvl>
     <w:lvl w:ilvl="5" w:tplc="040C001B" w:tentative="1">
@@ -2535,7 +3595,7 @@
       <w:lvlText w:val="%6."/>
       <w:lvlJc w:val="right"/>
       <w:pPr>
-        <w:ind w:left="4320" w:hanging="180"/>
+        <w:ind w:left="3960" w:hanging="180"/>
       </w:pPr>
     </w:lvl>
     <w:lvl w:ilvl="6" w:tplc="040C000F" w:tentative="1">
@@ -2544,7 +3604,7 @@
       <w:lvlText w:val="%7."/>
       <w:lvlJc w:val="left"/>
       <w:pPr>
-        <w:ind w:left="5040" w:hanging="360"/>
+        <w:ind w:left="4680" w:hanging="360"/>
       </w:pPr>
     </w:lvl>
     <w:lvl w:ilvl="7" w:tplc="040C0019" w:tentative="1">
@@ -2553,7 +3613,7 @@
       <w:lvlText w:val="%8."/>
       <w:lvlJc w:val="left"/>
       <w:pPr>
-        <w:ind w:left="5760" w:hanging="360"/>
+        <w:ind w:left="5400" w:hanging="360"/>
       </w:pPr>
     </w:lvl>
     <w:lvl w:ilvl="8" w:tplc="040C001B" w:tentative="1">
@@ -2562,7 +3622,7 @@
       <w:lvlText w:val="%9."/>
       <w:lvlJc w:val="right"/>
       <w:pPr>
-        <w:ind w:left="6480" w:hanging="180"/>
+        <w:ind w:left="6120" w:hanging="180"/>
       </w:pPr>
     </w:lvl>
   </w:abstractNum>
@@ -2573,7 +3633,7 @@
 </file>
 
 <file path=word/styles.xml><?xml version="1.0" encoding="utf-8"?>
-<w:styles xmlns:mc="http://schemas.openxmlformats.org/markup-compatibility/2006" xmlns:r="http://schemas.openxmlformats.org/officeDocument/2006/relationships" xmlns:w="http://schemas.openxmlformats.org/wordprocessingml/2006/main" xmlns:w14="http://schemas.microsoft.com/office/word/2010/wordml" xmlns:w15="http://schemas.microsoft.com/office/word/2012/wordml" xmlns:w16cid="http://schemas.microsoft.com/office/word/2016/wordml/cid" xmlns:w16se="http://schemas.microsoft.com/office/word/2015/wordml/symex" mc:Ignorable="w14 w15 w16se w16cid">
+<w:styles xmlns:mc="http://schemas.openxmlformats.org/markup-compatibility/2006" xmlns:r="http://schemas.openxmlformats.org/officeDocument/2006/relationships" xmlns:w="http://schemas.openxmlformats.org/wordprocessingml/2006/main" xmlns:w14="http://schemas.microsoft.com/office/word/2010/wordml" xmlns:w15="http://schemas.microsoft.com/office/word/2012/wordml" xmlns:w16cex="http://schemas.microsoft.com/office/word/2018/wordml/cex" xmlns:w16cid="http://schemas.microsoft.com/office/word/2016/wordml/cid" xmlns:w16="http://schemas.microsoft.com/office/word/2018/wordml" xmlns:w16se="http://schemas.microsoft.com/office/word/2015/wordml/symex" mc:Ignorable="w14 w15 w16se w16cid w16 w16cex">
   <w:docDefaults>
     <w:rPrDefault>
       <w:rPr>
@@ -2589,7 +3649,7 @@
       </w:pPr>
     </w:pPrDefault>
   </w:docDefaults>
-  <w:latentStyles w:defLockedState="0" w:defUIPriority="99" w:defSemiHidden="0" w:defUnhideWhenUsed="0" w:defQFormat="0" w:count="377">
+  <w:latentStyles w:defLockedState="0" w:defUIPriority="99" w:defSemiHidden="0" w:defUnhideWhenUsed="0" w:defQFormat="0" w:count="376">
     <w:lsdException w:name="Normal" w:uiPriority="0" w:qFormat="1"/>
     <w:lsdException w:name="heading 1" w:uiPriority="7" w:qFormat="1"/>
     <w:lsdException w:name="heading 2" w:uiPriority="4" w:qFormat="1"/>
@@ -2966,7 +4026,6 @@
     <w:lsdException w:name="Hashtag" w:semiHidden="1" w:unhideWhenUsed="1"/>
     <w:lsdException w:name="Unresolved Mention" w:semiHidden="1" w:unhideWhenUsed="1"/>
     <w:lsdException w:name="Smart Link" w:semiHidden="1" w:unhideWhenUsed="1"/>
-    <w:lsdException w:name="Smart Link Error" w:semiHidden="1" w:unhideWhenUsed="1"/>
   </w:latentStyles>
   <w:style w:type="paragraph" w:default="1" w:styleId="Normal">
     <w:name w:val="Normal"/>
@@ -3304,7 +4363,7 @@
 </file>
 
 <file path=word/glossary/document.xml><?xml version="1.0" encoding="utf-8"?>
-<w:glossaryDocument xmlns:wpc="http://schemas.microsoft.com/office/word/2010/wordprocessingCanvas" xmlns:cx="http://schemas.microsoft.com/office/drawing/2014/chartex" xmlns:cx1="http://schemas.microsoft.com/office/drawing/2015/9/8/chartex" xmlns:cx2="http://schemas.microsoft.com/office/drawing/2015/10/21/chartex" xmlns:cx3="http://schemas.microsoft.com/office/drawing/2016/5/9/chartex" xmlns:cx4="http://schemas.microsoft.com/office/drawing/2016/5/10/chartex" xmlns:cx5="http://schemas.microsoft.com/office/drawing/2016/5/11/chartex" xmlns:cx6="http://schemas.microsoft.com/office/drawing/2016/5/12/chartex" xmlns:cx7="http://schemas.microsoft.com/office/drawing/2016/5/13/chartex" xmlns:cx8="http://schemas.microsoft.com/office/drawing/2016/5/14/chartex" xmlns:mc="http://schemas.openxmlformats.org/markup-compatibility/2006" xmlns:aink="http://schemas.microsoft.com/office/drawing/2016/ink" xmlns:am3d="http://schemas.microsoft.com/office/drawing/2017/model3d" xmlns:o="urn:schemas-microsoft-com:office:office" xmlns:r="http://schemas.openxmlformats.org/officeDocument/2006/relationships" xmlns:m="http://schemas.openxmlformats.org/officeDocument/2006/math" xmlns:v="urn:schemas-microsoft-com:vml" xmlns:wp14="http://schemas.microsoft.com/office/word/2010/wordprocessingDrawing" xmlns:wp="http://schemas.openxmlformats.org/drawingml/2006/wordprocessingDrawing" xmlns:w10="urn:schemas-microsoft-com:office:word" xmlns:w="http://schemas.openxmlformats.org/wordprocessingml/2006/main" xmlns:w14="http://schemas.microsoft.com/office/word/2010/wordml" xmlns:w15="http://schemas.microsoft.com/office/word/2012/wordml" xmlns:w16cid="http://schemas.microsoft.com/office/word/2016/wordml/cid" xmlns:w16se="http://schemas.microsoft.com/office/word/2015/wordml/symex" xmlns:wpg="http://schemas.microsoft.com/office/word/2010/wordprocessingGroup" xmlns:wpi="http://schemas.microsoft.com/office/word/2010/wordprocessingInk" xmlns:wne="http://schemas.microsoft.com/office/word/2006/wordml" xmlns:wps="http://schemas.microsoft.com/office/word/2010/wordprocessingShape" mc:Ignorable="w14 w15 w16se w16cid wp14">
+<w:glossaryDocument xmlns:wpc="http://schemas.microsoft.com/office/word/2010/wordprocessingCanvas" xmlns:cx="http://schemas.microsoft.com/office/drawing/2014/chartex" xmlns:cx1="http://schemas.microsoft.com/office/drawing/2015/9/8/chartex" xmlns:cx2="http://schemas.microsoft.com/office/drawing/2015/10/21/chartex" xmlns:cx3="http://schemas.microsoft.com/office/drawing/2016/5/9/chartex" xmlns:cx4="http://schemas.microsoft.com/office/drawing/2016/5/10/chartex" xmlns:cx5="http://schemas.microsoft.com/office/drawing/2016/5/11/chartex" xmlns:cx6="http://schemas.microsoft.com/office/drawing/2016/5/12/chartex" xmlns:cx7="http://schemas.microsoft.com/office/drawing/2016/5/13/chartex" xmlns:cx8="http://schemas.microsoft.com/office/drawing/2016/5/14/chartex" xmlns:mc="http://schemas.openxmlformats.org/markup-compatibility/2006" xmlns:aink="http://schemas.microsoft.com/office/drawing/2016/ink" xmlns:am3d="http://schemas.microsoft.com/office/drawing/2017/model3d" xmlns:o="urn:schemas-microsoft-com:office:office" xmlns:r="http://schemas.openxmlformats.org/officeDocument/2006/relationships" xmlns:m="http://schemas.openxmlformats.org/officeDocument/2006/math" xmlns:v="urn:schemas-microsoft-com:vml" xmlns:wp14="http://schemas.microsoft.com/office/word/2010/wordprocessingDrawing" xmlns:wp="http://schemas.openxmlformats.org/drawingml/2006/wordprocessingDrawing" xmlns:w10="urn:schemas-microsoft-com:office:word" xmlns:w="http://schemas.openxmlformats.org/wordprocessingml/2006/main" xmlns:w14="http://schemas.microsoft.com/office/word/2010/wordml" xmlns:w15="http://schemas.microsoft.com/office/word/2012/wordml" xmlns:w16cex="http://schemas.microsoft.com/office/word/2018/wordml/cex" xmlns:w16cid="http://schemas.microsoft.com/office/word/2016/wordml/cid" xmlns:w16="http://schemas.microsoft.com/office/word/2018/wordml" xmlns:w16se="http://schemas.microsoft.com/office/word/2015/wordml/symex" xmlns:wpg="http://schemas.microsoft.com/office/word/2010/wordprocessingGroup" xmlns:wpi="http://schemas.microsoft.com/office/word/2010/wordprocessingInk" xmlns:wne="http://schemas.microsoft.com/office/word/2006/wordml" xmlns:wps="http://schemas.microsoft.com/office/word/2010/wordprocessingShape" mc:Ignorable="w14 w15 w16se w16cid w16 w16cex wp14">
   <w:docParts>
     <w:docPart>
       <w:docPartPr>
@@ -3430,20 +4489,20 @@
 </file>
 
 <file path=word/glossary/fontTable.xml><?xml version="1.0" encoding="utf-8"?>
-<w:fonts xmlns:mc="http://schemas.openxmlformats.org/markup-compatibility/2006" xmlns:r="http://schemas.openxmlformats.org/officeDocument/2006/relationships" xmlns:w="http://schemas.openxmlformats.org/wordprocessingml/2006/main" xmlns:w14="http://schemas.microsoft.com/office/word/2010/wordml" xmlns:w15="http://schemas.microsoft.com/office/word/2012/wordml" xmlns:w16cid="http://schemas.microsoft.com/office/word/2016/wordml/cid" xmlns:w16se="http://schemas.microsoft.com/office/word/2015/wordml/symex" mc:Ignorable="w14 w15 w16se w16cid">
+<w:fonts xmlns:mc="http://schemas.openxmlformats.org/markup-compatibility/2006" xmlns:r="http://schemas.openxmlformats.org/officeDocument/2006/relationships" xmlns:w="http://schemas.openxmlformats.org/wordprocessingml/2006/main" xmlns:w14="http://schemas.microsoft.com/office/word/2010/wordml" xmlns:w15="http://schemas.microsoft.com/office/word/2012/wordml" xmlns:w16cex="http://schemas.microsoft.com/office/word/2018/wordml/cex" xmlns:w16cid="http://schemas.microsoft.com/office/word/2016/wordml/cid" xmlns:w16="http://schemas.microsoft.com/office/word/2018/wordml" xmlns:w16se="http://schemas.microsoft.com/office/word/2015/wordml/symex" mc:Ignorable="w14 w15 w16se w16cid w16 w16cex">
+  <w:font w:name="Calibri">
+    <w:panose1 w:val="020F0502020204030204"/>
+    <w:charset w:val="00"/>
+    <w:family w:val="swiss"/>
+    <w:pitch w:val="variable"/>
+    <w:sig w:usb0="E4002EFF" w:usb1="C000247B" w:usb2="00000009" w:usb3="00000000" w:csb0="000001FF" w:csb1="00000000"/>
+  </w:font>
   <w:font w:name="Times New Roman">
     <w:panose1 w:val="02020603050405020304"/>
     <w:charset w:val="00"/>
     <w:family w:val="roman"/>
     <w:pitch w:val="variable"/>
-    <w:sig w:usb0="E0002AFF" w:usb1="C0007843" w:usb2="00000009" w:usb3="00000000" w:csb0="000001FF" w:csb1="00000000"/>
-  </w:font>
-  <w:font w:name="Calibri">
-    <w:panose1 w:val="020F0502020204030204"/>
-    <w:charset w:val="00"/>
-    <w:family w:val="swiss"/>
-    <w:pitch w:val="variable"/>
-    <w:sig w:usb0="E0002AFF" w:usb1="4000ACFF" w:usb2="00000001" w:usb3="00000000" w:csb0="000001FF" w:csb1="00000000"/>
+    <w:sig w:usb0="E0002EFF" w:usb1="C000785B" w:usb2="00000009" w:usb3="00000000" w:csb0="000001FF" w:csb1="00000000"/>
   </w:font>
   <w:font w:name="MS Mincho">
     <w:altName w:val="ＭＳ 明朝"/>
@@ -3458,7 +4517,7 @@
     <w:charset w:val="00"/>
     <w:family w:val="swiss"/>
     <w:pitch w:val="variable"/>
-    <w:sig w:usb0="E0002AFF" w:usb1="C0007843" w:usb2="00000009" w:usb3="00000000" w:csb0="000001FF" w:csb1="00000000"/>
+    <w:sig w:usb0="E0002EFF" w:usb1="C000785B" w:usb2="00000009" w:usb3="00000000" w:csb0="000001FF" w:csb1="00000000"/>
   </w:font>
   <w:font w:name="MS Gothic">
     <w:altName w:val="ＭＳ ゴシック"/>
@@ -3480,13 +4539,13 @@
     <w:charset w:val="00"/>
     <w:family w:val="swiss"/>
     <w:pitch w:val="variable"/>
-    <w:sig w:usb0="A0002AEF" w:usb1="4000207B" w:usb2="00000000" w:usb3="00000000" w:csb0="000001FF" w:csb1="00000000"/>
+    <w:sig w:usb0="E4002EFF" w:usb1="C000247B" w:usb2="00000009" w:usb3="00000000" w:csb0="000001FF" w:csb1="00000000"/>
   </w:font>
 </w:fonts>
 </file>
 
 <file path=word/glossary/settings.xml><?xml version="1.0" encoding="utf-8"?>
-<w:settings xmlns:mc="http://schemas.openxmlformats.org/markup-compatibility/2006" xmlns:o="urn:schemas-microsoft-com:office:office" xmlns:r="http://schemas.openxmlformats.org/officeDocument/2006/relationships" xmlns:m="http://schemas.openxmlformats.org/officeDocument/2006/math" xmlns:v="urn:schemas-microsoft-com:vml" xmlns:w10="urn:schemas-microsoft-com:office:word" xmlns:w="http://schemas.openxmlformats.org/wordprocessingml/2006/main" xmlns:w14="http://schemas.microsoft.com/office/word/2010/wordml" xmlns:w15="http://schemas.microsoft.com/office/word/2012/wordml" xmlns:w16cid="http://schemas.microsoft.com/office/word/2016/wordml/cid" xmlns:w16se="http://schemas.microsoft.com/office/word/2015/wordml/symex" xmlns:sl="http://schemas.openxmlformats.org/schemaLibrary/2006/main" mc:Ignorable="w14 w15 w16se w16cid">
+<w:settings xmlns:mc="http://schemas.openxmlformats.org/markup-compatibility/2006" xmlns:o="urn:schemas-microsoft-com:office:office" xmlns:r="http://schemas.openxmlformats.org/officeDocument/2006/relationships" xmlns:m="http://schemas.openxmlformats.org/officeDocument/2006/math" xmlns:v="urn:schemas-microsoft-com:vml" xmlns:w10="urn:schemas-microsoft-com:office:word" xmlns:w="http://schemas.openxmlformats.org/wordprocessingml/2006/main" xmlns:w14="http://schemas.microsoft.com/office/word/2010/wordml" xmlns:w15="http://schemas.microsoft.com/office/word/2012/wordml" xmlns:w16cex="http://schemas.microsoft.com/office/word/2018/wordml/cex" xmlns:w16cid="http://schemas.microsoft.com/office/word/2016/wordml/cid" xmlns:w16="http://schemas.microsoft.com/office/word/2018/wordml" xmlns:w16se="http://schemas.microsoft.com/office/word/2015/wordml/symex" xmlns:sl="http://schemas.openxmlformats.org/schemaLibrary/2006/main" mc:Ignorable="w14 w15 w16se w16cid w16 w16cex">
   <w:view w:val="normal"/>
   <w:defaultTabStop w:val="708"/>
   <w:hyphenationZone w:val="425"/>
@@ -3503,6 +4562,8 @@
   <w:rsids>
     <w:rsidRoot w:val="00137E0A"/>
     <w:rsid w:val="00137E0A"/>
+    <w:rsid w:val="004B47E8"/>
+    <w:rsid w:val="00F644DD"/>
   </w:rsids>
   <m:mathPr>
     <m:mathFont m:val="Cambria Math"/>
@@ -3519,14 +4580,14 @@
   </m:mathPr>
   <w:themeFontLang w:val="fr-FR"/>
   <w:clrSchemeMapping w:bg1="light1" w:t1="dark1" w:bg2="light2" w:t2="dark2" w:accent1="accent1" w:accent2="accent2" w:accent3="accent3" w:accent4="accent4" w:accent5="accent5" w:accent6="accent6" w:hyperlink="hyperlink" w:followedHyperlink="followedHyperlink"/>
-  <w:decimalSymbol w:val="."/>
-  <w:listSeparator w:val=","/>
+  <w:decimalSymbol w:val=","/>
+  <w:listSeparator w:val=";"/>
   <w15:chartTrackingRefBased/>
 </w:settings>
 </file>
 
 <file path=word/glossary/styles.xml><?xml version="1.0" encoding="utf-8"?>
-<w:styles xmlns:mc="http://schemas.openxmlformats.org/markup-compatibility/2006" xmlns:r="http://schemas.openxmlformats.org/officeDocument/2006/relationships" xmlns:w="http://schemas.openxmlformats.org/wordprocessingml/2006/main" xmlns:w14="http://schemas.microsoft.com/office/word/2010/wordml" xmlns:w15="http://schemas.microsoft.com/office/word/2012/wordml" xmlns:w16cid="http://schemas.microsoft.com/office/word/2016/wordml/cid" xmlns:w16se="http://schemas.microsoft.com/office/word/2015/wordml/symex" mc:Ignorable="w14 w15 w16se w16cid">
+<w:styles xmlns:mc="http://schemas.openxmlformats.org/markup-compatibility/2006" xmlns:r="http://schemas.openxmlformats.org/officeDocument/2006/relationships" xmlns:w="http://schemas.openxmlformats.org/wordprocessingml/2006/main" xmlns:w14="http://schemas.microsoft.com/office/word/2010/wordml" xmlns:w15="http://schemas.microsoft.com/office/word/2012/wordml" xmlns:w16cex="http://schemas.microsoft.com/office/word/2018/wordml/cex" xmlns:w16cid="http://schemas.microsoft.com/office/word/2016/wordml/cid" xmlns:w16="http://schemas.microsoft.com/office/word/2018/wordml" xmlns:w16se="http://schemas.microsoft.com/office/word/2015/wordml/symex" mc:Ignorable="w14 w15 w16se w16cid w16 w16cex">
   <w:docDefaults>
     <w:rPrDefault>
       <w:rPr>
@@ -3542,7 +4603,7 @@
       </w:pPr>
     </w:pPrDefault>
   </w:docDefaults>
-  <w:latentStyles w:defLockedState="0" w:defUIPriority="99" w:defSemiHidden="0" w:defUnhideWhenUsed="0" w:defQFormat="0" w:count="377">
+  <w:latentStyles w:defLockedState="0" w:defUIPriority="99" w:defSemiHidden="0" w:defUnhideWhenUsed="0" w:defQFormat="0" w:count="376">
     <w:lsdException w:name="Normal" w:uiPriority="0" w:qFormat="1"/>
     <w:lsdException w:name="heading 1" w:uiPriority="9" w:qFormat="1"/>
     <w:lsdException w:name="heading 2" w:semiHidden="1" w:uiPriority="9" w:unhideWhenUsed="1" w:qFormat="1"/>
@@ -3919,7 +4980,6 @@
     <w:lsdException w:name="Hashtag" w:semiHidden="1" w:unhideWhenUsed="1"/>
     <w:lsdException w:name="Unresolved Mention" w:semiHidden="1" w:unhideWhenUsed="1"/>
     <w:lsdException w:name="Smart Link" w:semiHidden="1" w:unhideWhenUsed="1"/>
-    <w:lsdException w:name="Smart Link Error" w:semiHidden="1" w:unhideWhenUsed="1"/>
   </w:latentStyles>
   <w:style w:type="paragraph" w:default="1" w:styleId="Normal">
     <w:name w:val="Normal"/>
@@ -4011,7 +5071,7 @@
 </file>
 
 <file path=word/glossary/webSettings.xml><?xml version="1.0" encoding="utf-8"?>
-<w:webSettings xmlns:mc="http://schemas.openxmlformats.org/markup-compatibility/2006" xmlns:r="http://schemas.openxmlformats.org/officeDocument/2006/relationships" xmlns:w="http://schemas.openxmlformats.org/wordprocessingml/2006/main" xmlns:w14="http://schemas.microsoft.com/office/word/2010/wordml" xmlns:w15="http://schemas.microsoft.com/office/word/2012/wordml" xmlns:w16cid="http://schemas.microsoft.com/office/word/2016/wordml/cid" xmlns:w16se="http://schemas.microsoft.com/office/word/2015/wordml/symex" mc:Ignorable="w14 w15 w16se w16cid">
+<w:webSettings xmlns:mc="http://schemas.openxmlformats.org/markup-compatibility/2006" xmlns:r="http://schemas.openxmlformats.org/officeDocument/2006/relationships" xmlns:w="http://schemas.openxmlformats.org/wordprocessingml/2006/main" xmlns:w14="http://schemas.microsoft.com/office/word/2010/wordml" xmlns:w15="http://schemas.microsoft.com/office/word/2012/wordml" xmlns:w16cex="http://schemas.microsoft.com/office/word/2018/wordml/cex" xmlns:w16cid="http://schemas.microsoft.com/office/word/2016/wordml/cid" xmlns:w16="http://schemas.microsoft.com/office/word/2018/wordml" xmlns:w16se="http://schemas.microsoft.com/office/word/2015/wordml/symex" mc:Ignorable="w14 w15 w16se w16cid w16 w16cex">
   <w:optimizeForBrowser/>
   <w:allowPNG/>
 </w:webSettings>
@@ -4287,7 +5347,7 @@
   <Abstract/>
   <CompanyAddress/>
   <CompanyPhone/>
-  <CompanyFax>Jonathan Jeanniard</CompanyFax>
+  <CompanyFax>Jonathan Jeanniard &amp; Aurélien BOUDIER</CompanyFax>
   <CompanyEmail/>
 </CoverPageProperties>
 </file>

</xml_diff>